<commit_message>
queue experiment, yet to implement
</commit_message>
<xml_diff>
--- a/Emb4_Log.docx
+++ b/Emb4_Log.docx
@@ -20,6 +20,480 @@
     </w:p>
     <w:p/>
     <w:p>
+      <w:r>
+        <w:t>Queue:</w:t>
+      </w:r>
+    </w:p>
+    <w:p>
+      <w:r>
+        <w:t xml:space="preserve">Argument </w:t>
+      </w:r>
+      <w:proofErr w:type="gramStart"/>
+      <w:r>
+        <w:t>struct</w:t>
+      </w:r>
+      <w:proofErr w:type="gramEnd"/>
+      <w:r>
+        <w:t xml:space="preserve"> per function</w:t>
+      </w:r>
+    </w:p>
+    <w:p>
+      <w:r>
+        <w:t>Wrapper function per task</w:t>
+      </w:r>
+    </w:p>
+    <w:p/>
+    <w:p>
+      <w:proofErr w:type="spellStart"/>
+      <w:r>
+        <w:t>Preallocated</w:t>
+      </w:r>
+      <w:proofErr w:type="spellEnd"/>
+      <w:r>
+        <w:t xml:space="preserve"> </w:t>
+      </w:r>
+      <w:proofErr w:type="spellStart"/>
+      <w:r>
+        <w:t>arg</w:t>
+      </w:r>
+      <w:proofErr w:type="spellEnd"/>
+      <w:r>
+        <w:t xml:space="preserve"> array or struct without malloc can only hold one parameter at a time, which sucks. </w:t>
+      </w:r>
+    </w:p>
+    <w:p>
+      <w:r>
+        <w:t>Use malloc</w:t>
+      </w:r>
+      <w:r>
+        <w:t xml:space="preserve"> structs</w:t>
+      </w:r>
+      <w:r>
+        <w:t xml:space="preserve"> for regular tasks, </w:t>
+      </w:r>
+      <w:proofErr w:type="spellStart"/>
+      <w:r>
+        <w:t>preallocated</w:t>
+      </w:r>
+      <w:proofErr w:type="spellEnd"/>
+      <w:r>
+        <w:t xml:space="preserve"> </w:t>
+      </w:r>
+      <w:r>
+        <w:t xml:space="preserve">struct </w:t>
+      </w:r>
+      <w:r>
+        <w:t>for interrupts</w:t>
+      </w:r>
+    </w:p>
+    <w:p/>
+    <w:p>
+      <w:r>
+        <w:t xml:space="preserve">In </w:t>
+      </w:r>
+      <w:proofErr w:type="spellStart"/>
+      <w:r>
+        <w:t>func</w:t>
+      </w:r>
+      <w:proofErr w:type="spellEnd"/>
+      <w:r>
+        <w:t>:</w:t>
+      </w:r>
+    </w:p>
+    <w:p>
+      <w:r>
+        <w:t>Malloc for struct</w:t>
+      </w:r>
+    </w:p>
+    <w:p>
+      <w:proofErr w:type="gramStart"/>
+      <w:r>
+        <w:t>Fill</w:t>
+      </w:r>
+      <w:proofErr w:type="gramEnd"/>
+      <w:r>
+        <w:t xml:space="preserve"> struct with </w:t>
+      </w:r>
+      <w:proofErr w:type="spellStart"/>
+      <w:r>
+        <w:t>args</w:t>
+      </w:r>
+      <w:proofErr w:type="spellEnd"/>
+      <w:r>
+        <w:t xml:space="preserve"> and </w:t>
+      </w:r>
+      <w:proofErr w:type="spellStart"/>
+      <w:r>
+        <w:t>arg</w:t>
+      </w:r>
+      <w:proofErr w:type="spellEnd"/>
+      <w:r>
+        <w:t xml:space="preserve"> pointers</w:t>
+      </w:r>
+    </w:p>
+    <w:p/>
+    <w:p>
+      <w:r>
+        <w:t>HANG ON</w:t>
+      </w:r>
+    </w:p>
+    <w:p>
+      <w:r>
+        <w:t xml:space="preserve">If </w:t>
+      </w:r>
+      <w:proofErr w:type="spellStart"/>
+      <w:r>
+        <w:t>args</w:t>
+      </w:r>
+      <w:proofErr w:type="spellEnd"/>
+      <w:r>
+        <w:t xml:space="preserve"> are only passed down through pointers and up through editing those pointers, and </w:t>
+      </w:r>
+      <w:proofErr w:type="spellStart"/>
+      <w:r>
+        <w:t>args</w:t>
+      </w:r>
+      <w:proofErr w:type="spellEnd"/>
+      <w:r>
+        <w:t xml:space="preserve"> are COPIED into </w:t>
+      </w:r>
+      <w:proofErr w:type="spellStart"/>
+      <w:r>
+        <w:t>arg</w:t>
+      </w:r>
+      <w:proofErr w:type="spellEnd"/>
+      <w:r>
+        <w:t xml:space="preserve"> array/struct</w:t>
+      </w:r>
+    </w:p>
+    <w:p>
+      <w:r>
+        <w:t xml:space="preserve">Ex.: regular task wants to schedule next task. Creates new task, fills </w:t>
+      </w:r>
+      <w:proofErr w:type="spellStart"/>
+      <w:r>
+        <w:t>args</w:t>
+      </w:r>
+      <w:proofErr w:type="spellEnd"/>
+      <w:r>
+        <w:t xml:space="preserve"> with desired values and poss. pointers that were passed down to it like a graphics buffer </w:t>
+      </w:r>
+      <w:proofErr w:type="spellStart"/>
+      <w:r>
+        <w:t>ptr</w:t>
+      </w:r>
+      <w:proofErr w:type="spellEnd"/>
+      <w:r>
+        <w:t xml:space="preserve">, calls </w:t>
+      </w:r>
+      <w:proofErr w:type="spellStart"/>
+      <w:r>
+        <w:t>addToQueue</w:t>
+      </w:r>
+      <w:proofErr w:type="spellEnd"/>
+      <w:r>
+        <w:t xml:space="preserve"> which copies these values into queue, and function can safely exit. No malloc required?</w:t>
+      </w:r>
+    </w:p>
+    <w:p/>
+    <w:p>
+      <w:pPr>
+        <w:jc w:val="both"/>
+      </w:pPr>
+      <w:r>
+        <w:t xml:space="preserve">BUT void* to function </w:t>
+      </w:r>
+      <w:proofErr w:type="spellStart"/>
+      <w:r>
+        <w:t>arg</w:t>
+      </w:r>
+      <w:proofErr w:type="spellEnd"/>
+      <w:r>
+        <w:t xml:space="preserve"> struct needs to point to something. That’s why you need malloc.</w:t>
+      </w:r>
+    </w:p>
+    <w:p>
+      <w:r>
+        <w:t>You need this for array too: void** needs to point to variables which you can then cast</w:t>
+      </w:r>
+    </w:p>
+    <w:p>
+      <w:proofErr w:type="gramStart"/>
+      <w:r>
+        <w:t>In order to</w:t>
+      </w:r>
+      <w:proofErr w:type="gramEnd"/>
+      <w:r>
+        <w:t xml:space="preserve"> free these </w:t>
+      </w:r>
+      <w:proofErr w:type="spellStart"/>
+      <w:r>
+        <w:t>args</w:t>
+      </w:r>
+      <w:proofErr w:type="spellEnd"/>
+      <w:r>
+        <w:t>, you need to know what you’re dealing with. Destructor function per task?</w:t>
+      </w:r>
+    </w:p>
+    <w:p/>
+    <w:p>
+      <w:pPr>
+        <w:rPr>
+          <w:strike/>
+        </w:rPr>
+      </w:pPr>
+      <w:r>
+        <w:rPr>
+          <w:strike/>
+        </w:rPr>
+        <w:t xml:space="preserve">But this is only a big issue if you want to call a function multiple times in one go. When would you want to do this? </w:t>
+      </w:r>
+    </w:p>
+    <w:p>
+      <w:pPr>
+        <w:rPr>
+          <w:strike/>
+        </w:rPr>
+      </w:pPr>
+      <w:r>
+        <w:rPr>
+          <w:strike/>
+        </w:rPr>
+        <w:t>Graphics: no, can pipeline element drawing</w:t>
+      </w:r>
+    </w:p>
+    <w:p>
+      <w:pPr>
+        <w:rPr>
+          <w:strike/>
+        </w:rPr>
+      </w:pPr>
+      <w:r>
+        <w:rPr>
+          <w:strike/>
+        </w:rPr>
+        <w:t>Communication: no, needs to happen in right order so pipelined</w:t>
+      </w:r>
+    </w:p>
+    <w:p>
+      <w:pPr>
+        <w:rPr>
+          <w:strike/>
+        </w:rPr>
+      </w:pPr>
+      <w:r>
+        <w:rPr>
+          <w:strike/>
+        </w:rPr>
+        <w:t>Time: no, one increment at a time</w:t>
+      </w:r>
+    </w:p>
+    <w:p>
+      <w:pPr>
+        <w:rPr>
+          <w:strike/>
+        </w:rPr>
+      </w:pPr>
+      <w:r>
+        <w:rPr>
+          <w:strike/>
+        </w:rPr>
+        <w:t>Buttons: no, function per button</w:t>
+      </w:r>
+    </w:p>
+    <w:p>
+      <w:pPr>
+        <w:rPr>
+          <w:strike/>
+        </w:rPr>
+      </w:pPr>
+    </w:p>
+    <w:p>
+      <w:proofErr w:type="gramStart"/>
+      <w:r>
+        <w:t>So</w:t>
+      </w:r>
+      <w:proofErr w:type="gramEnd"/>
+      <w:r>
+        <w:t xml:space="preserve"> pipeline:</w:t>
+      </w:r>
+    </w:p>
+    <w:p>
+      <w:r>
+        <w:t>Function adds task, calls malloc for relevant struct, fills struct</w:t>
+      </w:r>
+    </w:p>
+    <w:p>
+      <w:proofErr w:type="spellStart"/>
+      <w:r>
+        <w:t>Addtask</w:t>
+      </w:r>
+      <w:proofErr w:type="spellEnd"/>
+      <w:r>
+        <w:t xml:space="preserve"> adds to queue</w:t>
+      </w:r>
+    </w:p>
+    <w:p>
+      <w:proofErr w:type="spellStart"/>
+      <w:r>
+        <w:t>Handletask</w:t>
+      </w:r>
+      <w:proofErr w:type="spellEnd"/>
+      <w:r>
+        <w:t xml:space="preserve"> calls function, then if successful: calls destructor for </w:t>
+      </w:r>
+      <w:proofErr w:type="spellStart"/>
+      <w:r>
+        <w:t>args</w:t>
+      </w:r>
+      <w:proofErr w:type="spellEnd"/>
+    </w:p>
+    <w:p/>
+    <w:p>
+      <w:r>
+        <w:t>ONLY ARGS (and handler/</w:t>
+      </w:r>
+      <w:proofErr w:type="spellStart"/>
+      <w:r>
+        <w:t>destr</w:t>
+      </w:r>
+      <w:proofErr w:type="spellEnd"/>
+      <w:r>
+        <w:t xml:space="preserve"> </w:t>
+      </w:r>
+      <w:proofErr w:type="spellStart"/>
+      <w:r>
+        <w:t>funcs</w:t>
+      </w:r>
+      <w:proofErr w:type="spellEnd"/>
+      <w:r>
+        <w:t>) ARE POINTERS, REST IS COPIED</w:t>
+      </w:r>
+    </w:p>
+    <w:p/>
+    <w:p>
+      <w:pPr>
+        <w:pStyle w:val="Heading4"/>
+      </w:pPr>
+      <w:r>
+        <w:t>RTOS RULES:</w:t>
+      </w:r>
+    </w:p>
+    <w:p>
+      <w:pPr>
+        <w:pStyle w:val="NoSpacing"/>
+        <w:numPr>
+          <w:ilvl w:val="0"/>
+          <w:numId w:val="5"/>
+        </w:numPr>
+        <w:rPr>
+          <w:lang w:val="en-GB"/>
+        </w:rPr>
+      </w:pPr>
+      <w:r>
+        <w:rPr>
+          <w:lang w:val="en-GB"/>
+        </w:rPr>
+        <w:t>Variables must be passed in struct to (wrapper) function</w:t>
+      </w:r>
+    </w:p>
+    <w:p>
+      <w:pPr>
+        <w:pStyle w:val="NoSpacing"/>
+        <w:numPr>
+          <w:ilvl w:val="0"/>
+          <w:numId w:val="5"/>
+        </w:numPr>
+        <w:rPr>
+          <w:lang w:val="en-GB"/>
+        </w:rPr>
+      </w:pPr>
+      <w:r>
+        <w:rPr>
+          <w:lang w:val="en-GB"/>
+        </w:rPr>
+        <w:lastRenderedPageBreak/>
+        <w:t xml:space="preserve">Use </w:t>
+      </w:r>
+      <w:proofErr w:type="spellStart"/>
+      <w:r>
+        <w:rPr>
+          <w:lang w:val="en-GB"/>
+        </w:rPr>
+        <w:t>preallocated</w:t>
+      </w:r>
+      <w:proofErr w:type="spellEnd"/>
+      <w:r>
+        <w:rPr>
+          <w:lang w:val="en-GB"/>
+        </w:rPr>
+        <w:t xml:space="preserve"> structs for interrupts.</w:t>
+      </w:r>
+    </w:p>
+    <w:p>
+      <w:pPr>
+        <w:pStyle w:val="NoSpacing"/>
+        <w:numPr>
+          <w:ilvl w:val="0"/>
+          <w:numId w:val="5"/>
+        </w:numPr>
+        <w:rPr>
+          <w:lang w:val="en-GB"/>
+        </w:rPr>
+      </w:pPr>
+      <w:r>
+        <w:rPr>
+          <w:lang w:val="en-GB"/>
+        </w:rPr>
+        <w:t>When using malloc for argument struct in adding new task to queue from a non-interrupt function or task, also declare, write and pass to task struct function pointer to destructor that frees allocated memory.</w:t>
+      </w:r>
+    </w:p>
+    <w:p>
+      <w:pPr>
+        <w:pStyle w:val="NoSpacing"/>
+        <w:numPr>
+          <w:ilvl w:val="0"/>
+          <w:numId w:val="5"/>
+        </w:numPr>
+        <w:rPr>
+          <w:lang w:val="en-GB"/>
+        </w:rPr>
+      </w:pPr>
+      <w:r>
+        <w:rPr>
+          <w:lang w:val="en-GB"/>
+        </w:rPr>
+        <w:t xml:space="preserve">When not using malloc, set destructor pointer to </w:t>
+      </w:r>
+      <w:proofErr w:type="spellStart"/>
+      <w:r>
+        <w:rPr>
+          <w:lang w:val="en-GB"/>
+        </w:rPr>
+        <w:t>to</w:t>
+      </w:r>
+      <w:proofErr w:type="spellEnd"/>
+      <w:r>
+        <w:rPr>
+          <w:lang w:val="en-GB"/>
+        </w:rPr>
+        <w:t xml:space="preserve"> NULL.</w:t>
+      </w:r>
+    </w:p>
+    <w:p>
+      <w:pPr>
+        <w:pStyle w:val="NoSpacing"/>
+        <w:numPr>
+          <w:ilvl w:val="0"/>
+          <w:numId w:val="5"/>
+        </w:numPr>
+        <w:rPr>
+          <w:lang w:val="en-GB"/>
+        </w:rPr>
+      </w:pPr>
+    </w:p>
+    <w:p/>
+    <w:p>
       <w:pPr>
         <w:rPr>
           <w:color w:val="FF0000"/>
@@ -49,7 +523,7 @@
           <w:noProof/>
         </w:rPr>
         <w:drawing>
-          <wp:inline distT="0" distB="0" distL="0" distR="0" wp14:anchorId="3A1C64E5" wp14:editId="69579D9C">
+          <wp:inline distT="0" distB="0" distL="0" distR="0" wp14:anchorId="3A1C64E5" wp14:editId="7AB8F524">
             <wp:extent cx="5731510" cy="6696710"/>
             <wp:effectExtent l="0" t="0" r="2540" b="8890"/>
             <wp:docPr id="368183907" name="Picture 1" descr="A diagram of a machine&#10;&#10;Description automatically generated"/>
@@ -112,6 +586,7 @@
           <w:sz w:val="40"/>
           <w:szCs w:val="40"/>
         </w:rPr>
+        <w:lastRenderedPageBreak/>
         <w:t>https://www.iar.com/zh/knowledge/learn/programming/using-rtos-diagrams</w:t>
       </w:r>
     </w:p>
@@ -132,7 +607,6 @@
           <w:szCs w:val="40"/>
           <w:lang w:val="en-GB"/>
         </w:rPr>
-        <w:lastRenderedPageBreak/>
         <w:t>Flowchart maken van taken!!!</w:t>
       </w:r>
     </w:p>
@@ -411,7 +885,15 @@
     </w:tbl>
     <w:p>
       <w:r>
-        <w:t xml:space="preserve">Grouped flags: uses </w:t>
+        <w:t xml:space="preserve">Grouped </w:t>
+      </w:r>
+      <w:proofErr w:type="gramStart"/>
+      <w:r>
+        <w:t>flags:</w:t>
+      </w:r>
+      <w:proofErr w:type="gramEnd"/>
+      <w:r>
+        <w:t xml:space="preserve"> uses </w:t>
       </w:r>
       <w:r>
         <w:t>status bits to group flags. Status bit is set if any flag bits are active. Then handler only needs to check status bit to see if flag has changed. Could be possible to just group flags by putting in separate variables.</w:t>
@@ -461,7 +943,15 @@
         </w:numPr>
       </w:pPr>
       <w:r>
-        <w:t>Variables to write have to be provided</w:t>
+        <w:t xml:space="preserve">Variables to write </w:t>
+      </w:r>
+      <w:proofErr w:type="gramStart"/>
+      <w:r>
+        <w:t>have to</w:t>
+      </w:r>
+      <w:proofErr w:type="gramEnd"/>
+      <w:r>
+        <w:t xml:space="preserve"> be provided</w:t>
       </w:r>
       <w:r>
         <w:t xml:space="preserve"> as pointers</w:t>
@@ -485,6 +975,7 @@
         </w:numPr>
       </w:pPr>
       <w:r>
+        <w:lastRenderedPageBreak/>
         <w:t xml:space="preserve">Break up tasks. Next step in overall task can then be added to end of queue </w:t>
       </w:r>
       <w:r>
@@ -504,9 +995,13 @@
         </w:numPr>
       </w:pPr>
       <w:r>
-        <w:lastRenderedPageBreak/>
-        <w:t>Ensure function can be called repeatedly and out of order without adverse effects. Eg. Retrying a failed task multiple times</w:t>
-      </w:r>
+        <w:t xml:space="preserve">Ensure function can be called repeatedly and out of order without adverse effects. Eg. Retrying a failed task </w:t>
+      </w:r>
+      <w:proofErr w:type="gramStart"/>
+      <w:r>
+        <w:t>multiple times</w:t>
+      </w:r>
+      <w:proofErr w:type="gramEnd"/>
     </w:p>
     <w:p>
       <w:pPr>
@@ -565,7 +1060,21 @@
         <w:rPr>
           <w:lang w:val="en-GB"/>
         </w:rPr>
-        <w:t>Atomicity: whole operation succeeds or task fails completely and needs to be retried.</w:t>
+        <w:t xml:space="preserve">Atomicity: whole operation </w:t>
+      </w:r>
+      <w:proofErr w:type="gramStart"/>
+      <w:r>
+        <w:rPr>
+          <w:lang w:val="en-GB"/>
+        </w:rPr>
+        <w:t>succeeds</w:t>
+      </w:r>
+      <w:proofErr w:type="gramEnd"/>
+      <w:r>
+        <w:rPr>
+          <w:lang w:val="en-GB"/>
+        </w:rPr>
+        <w:t xml:space="preserve"> or task fails completely and needs to be retried.</w:t>
       </w:r>
     </w:p>
     <w:p>
@@ -855,7 +1364,15 @@
         </w:numPr>
       </w:pPr>
       <w:r>
-        <w:t>Func process pointer with index? Means have to store process order in array or LL like 2</w:t>
+        <w:t xml:space="preserve">Func process pointer with index? Means </w:t>
+      </w:r>
+      <w:proofErr w:type="gramStart"/>
+      <w:r>
+        <w:t>have to</w:t>
+      </w:r>
+      <w:proofErr w:type="gramEnd"/>
+      <w:r>
+        <w:t xml:space="preserve"> store process order in array or LL like 2</w:t>
       </w:r>
       <w:r>
         <w:rPr>
@@ -912,6 +1429,7 @@
         </w:numPr>
       </w:pPr>
       <w:r>
+        <w:lastRenderedPageBreak/>
         <w:t>No sorting because it’s slow</w:t>
       </w:r>
     </w:p>
@@ -1136,6 +1654,7 @@
         <w:pStyle w:val="Heading3"/>
       </w:pPr>
       <w:r>
+        <w:lastRenderedPageBreak/>
         <w:t>IO Notes</w:t>
       </w:r>
     </w:p>
@@ -1191,7 +1710,6 @@
     </w:p>
     <w:p>
       <w:r>
-        <w:lastRenderedPageBreak/>
         <w:t>The SPI communication protocol of the data transmission uses control bits: clock phase (CPHA) and clock polarity (CPOL):</w:t>
       </w:r>
     </w:p>
@@ -1300,7 +1818,21 @@
         <w:rPr>
           <w:lang w:val="en-GB"/>
         </w:rPr>
-        <w:t xml:space="preserve">  LCD_Reset();</w:t>
+        <w:t xml:space="preserve">  LCD_</w:t>
+      </w:r>
+      <w:proofErr w:type="gramStart"/>
+      <w:r>
+        <w:rPr>
+          <w:lang w:val="en-GB"/>
+        </w:rPr>
+        <w:t>Reset(</w:t>
+      </w:r>
+      <w:proofErr w:type="gramEnd"/>
+      <w:r>
+        <w:rPr>
+          <w:lang w:val="en-GB"/>
+        </w:rPr>
+        <w:t>);</w:t>
       </w:r>
     </w:p>
     <w:p>
@@ -1336,7 +1868,21 @@
         <w:rPr>
           <w:lang w:val="en-GB"/>
         </w:rPr>
-        <w:t xml:space="preserve">  LCD_WriteReg(0xB1);       // FRMCTR1: Normal mode, full colours p155</w:t>
+        <w:t xml:space="preserve">  LCD_WriteReg(0xB1</w:t>
+      </w:r>
+      <w:proofErr w:type="gramStart"/>
+      <w:r>
+        <w:rPr>
+          <w:lang w:val="en-GB"/>
+        </w:rPr>
+        <w:t xml:space="preserve">);   </w:t>
+      </w:r>
+      <w:proofErr w:type="gramEnd"/>
+      <w:r>
+        <w:rPr>
+          <w:lang w:val="en-GB"/>
+        </w:rPr>
+        <w:t xml:space="preserve">    // FRMCTR1: Normal mode, full colours p155</w:t>
       </w:r>
     </w:p>
     <w:p>
@@ -1400,7 +1946,21 @@
         <w:rPr>
           <w:lang w:val="en-GB"/>
         </w:rPr>
-        <w:t xml:space="preserve">  LCD_WriteReg(0xB2);       // FRMCTR2: In Idle Mode (8-colors) p155</w:t>
+        <w:t xml:space="preserve">  LCD_WriteReg(0xB2</w:t>
+      </w:r>
+      <w:proofErr w:type="gramStart"/>
+      <w:r>
+        <w:rPr>
+          <w:lang w:val="en-GB"/>
+        </w:rPr>
+        <w:t xml:space="preserve">);   </w:t>
+      </w:r>
+      <w:proofErr w:type="gramEnd"/>
+      <w:r>
+        <w:rPr>
+          <w:lang w:val="en-GB"/>
+        </w:rPr>
+        <w:t xml:space="preserve">    // FRMCTR2: In Idle Mode (8-colors) p155</w:t>
       </w:r>
     </w:p>
     <w:p>
@@ -1464,7 +2024,22 @@
         <w:rPr>
           <w:lang w:val="en-GB"/>
         </w:rPr>
-        <w:t xml:space="preserve">  LCD_WriteReg(0xB3);       // FRMCTR3: In partial mode + full colours p155 (Partial update??)</w:t>
+        <w:lastRenderedPageBreak/>
+        <w:t xml:space="preserve">  LCD_WriteReg(0xB3</w:t>
+      </w:r>
+      <w:proofErr w:type="gramStart"/>
+      <w:r>
+        <w:rPr>
+          <w:lang w:val="en-GB"/>
+        </w:rPr>
+        <w:t xml:space="preserve">);   </w:t>
+      </w:r>
+      <w:proofErr w:type="gramEnd"/>
+      <w:r>
+        <w:rPr>
+          <w:lang w:val="en-GB"/>
+        </w:rPr>
+        <w:t xml:space="preserve">    // FRMCTR3: In partial mode + full colours p155 (Partial update??)</w:t>
       </w:r>
     </w:p>
     <w:p>
@@ -1534,264 +2109,1528 @@
         <w:rPr>
           <w:lang w:val="en-GB"/>
         </w:rPr>
+        <w:t xml:space="preserve">  LCD_WriteData_Byte(0x2C); // FPD</w:t>
+      </w:r>
+    </w:p>
+    <w:p>
+      <w:pPr>
+        <w:pStyle w:val="NoSpacing"/>
+        <w:rPr>
+          <w:lang w:val="en-GB"/>
+        </w:rPr>
+      </w:pPr>
+      <w:r>
+        <w:rPr>
+          <w:lang w:val="en-GB"/>
+        </w:rPr>
+        <w:t xml:space="preserve">  LCD_WriteData_Byte(0x2D); // BPD</w:t>
+      </w:r>
+    </w:p>
+    <w:p>
+      <w:pPr>
+        <w:pStyle w:val="NoSpacing"/>
+        <w:rPr>
+          <w:lang w:val="en-GB"/>
+        </w:rPr>
+      </w:pPr>
+    </w:p>
+    <w:p>
+      <w:pPr>
+        <w:pStyle w:val="NoSpacing"/>
+        <w:rPr>
+          <w:lang w:val="en-GB"/>
+        </w:rPr>
+      </w:pPr>
+      <w:r>
+        <w:rPr>
+          <w:lang w:val="en-GB"/>
+        </w:rPr>
+        <w:t xml:space="preserve">  LCD_WriteReg(0xB4</w:t>
+      </w:r>
+      <w:proofErr w:type="gramStart"/>
+      <w:r>
+        <w:rPr>
+          <w:lang w:val="en-GB"/>
+        </w:rPr>
+        <w:t xml:space="preserve">);   </w:t>
+      </w:r>
+      <w:proofErr w:type="gramEnd"/>
+      <w:r>
+        <w:rPr>
+          <w:lang w:val="en-GB"/>
+        </w:rPr>
+        <w:t xml:space="preserve">    // INVCTR: Display inverion control: Column inversion p155 p162</w:t>
+      </w:r>
+    </w:p>
+    <w:p>
+      <w:pPr>
+        <w:pStyle w:val="NoSpacing"/>
+        <w:rPr>
+          <w:lang w:val="en-GB"/>
+        </w:rPr>
+      </w:pPr>
+      <w:r>
+        <w:rPr>
+          <w:lang w:val="en-GB"/>
+        </w:rPr>
+        <w:t xml:space="preserve">  LCD_WriteData_Byte(0x07); // Set inversion: currently 111</w:t>
+      </w:r>
+    </w:p>
+    <w:p>
+      <w:pPr>
+        <w:pStyle w:val="NoSpacing"/>
+        <w:rPr>
+          <w:lang w:val="en-GB"/>
+        </w:rPr>
+      </w:pPr>
+    </w:p>
+    <w:p>
+      <w:pPr>
+        <w:pStyle w:val="NoSpacing"/>
+        <w:rPr>
+          <w:lang w:val="en-GB"/>
+        </w:rPr>
+      </w:pPr>
+      <w:r>
+        <w:rPr>
+          <w:lang w:val="en-GB"/>
+        </w:rPr>
+        <w:t xml:space="preserve">  //ST7735R Power Sequence</w:t>
+      </w:r>
+    </w:p>
+    <w:p>
+      <w:pPr>
+        <w:pStyle w:val="NoSpacing"/>
+        <w:rPr>
+          <w:lang w:val="en-GB"/>
+        </w:rPr>
+      </w:pPr>
+      <w:r>
+        <w:rPr>
+          <w:lang w:val="en-GB"/>
+        </w:rPr>
+        <w:t xml:space="preserve">  LCD_WriteReg(0xC0</w:t>
+      </w:r>
+      <w:proofErr w:type="gramStart"/>
+      <w:r>
+        <w:rPr>
+          <w:lang w:val="en-GB"/>
+        </w:rPr>
+        <w:t xml:space="preserve">);   </w:t>
+      </w:r>
+      <w:proofErr w:type="gramEnd"/>
+      <w:r>
+        <w:rPr>
+          <w:lang w:val="en-GB"/>
+        </w:rPr>
+        <w:t xml:space="preserve">    // PWCTR1 Power control setting p156</w:t>
+      </w:r>
+    </w:p>
+    <w:p>
+      <w:pPr>
+        <w:pStyle w:val="NoSpacing"/>
+        <w:rPr>
+          <w:lang w:val="en-GB"/>
+        </w:rPr>
+      </w:pPr>
+      <w:r>
+        <w:rPr>
+          <w:lang w:val="en-GB"/>
+        </w:rPr>
+        <w:t xml:space="preserve">  LCD_WriteData_Byte(0xA2); // AVDD 2:0, VRHP 4:0</w:t>
+      </w:r>
+    </w:p>
+    <w:p>
+      <w:pPr>
+        <w:pStyle w:val="NoSpacing"/>
+        <w:rPr>
+          <w:lang w:val="en-GB"/>
+        </w:rPr>
+      </w:pPr>
+      <w:r>
+        <w:rPr>
+          <w:lang w:val="en-GB"/>
+        </w:rPr>
+        <w:t xml:space="preserve">  LCD_WriteData_Byte(0x02); // 000 + VRHN 4:0 set GVDD voltage</w:t>
+      </w:r>
+    </w:p>
+    <w:p>
+      <w:pPr>
+        <w:pStyle w:val="NoSpacing"/>
+        <w:rPr>
+          <w:lang w:val="en-GB"/>
+        </w:rPr>
+      </w:pPr>
+      <w:r>
+        <w:rPr>
+          <w:lang w:val="en-GB"/>
+        </w:rPr>
+        <w:t xml:space="preserve">  LCD_WriteData_Byte(0x84); // MODE 1:0 + 000100</w:t>
+      </w:r>
+    </w:p>
+    <w:p>
+      <w:pPr>
+        <w:pStyle w:val="NoSpacing"/>
+        <w:rPr>
+          <w:lang w:val="en-GB"/>
+        </w:rPr>
+      </w:pPr>
+      <w:r>
+        <w:rPr>
+          <w:lang w:val="en-GB"/>
+        </w:rPr>
+        <w:t xml:space="preserve">  LCD_WriteReg(0xC1</w:t>
+      </w:r>
+      <w:proofErr w:type="gramStart"/>
+      <w:r>
+        <w:rPr>
+          <w:lang w:val="en-GB"/>
+        </w:rPr>
+        <w:t xml:space="preserve">);   </w:t>
+      </w:r>
+      <w:proofErr w:type="gramEnd"/>
+      <w:r>
+        <w:rPr>
+          <w:lang w:val="en-GB"/>
+        </w:rPr>
+        <w:t xml:space="preserve">    // PWCTR2 Power control setting p156</w:t>
+      </w:r>
+    </w:p>
+    <w:p>
+      <w:pPr>
+        <w:pStyle w:val="NoSpacing"/>
+        <w:rPr>
+          <w:lang w:val="en-GB"/>
+        </w:rPr>
+      </w:pPr>
+      <w:r>
+        <w:rPr>
+          <w:lang w:val="en-GB"/>
+        </w:rPr>
+        <w:t xml:space="preserve">  LCD_WriteData_Byte(0xC5); // VGH2 1:0 + -- + VGLS EL 1:0 + VGHB T 1:0</w:t>
+      </w:r>
+    </w:p>
+    <w:p>
+      <w:pPr>
+        <w:pStyle w:val="NoSpacing"/>
+        <w:rPr>
+          <w:lang w:val="en-GB"/>
+        </w:rPr>
+      </w:pPr>
+    </w:p>
+    <w:p>
+      <w:pPr>
+        <w:pStyle w:val="NoSpacing"/>
+        <w:rPr>
+          <w:lang w:val="en-GB"/>
+        </w:rPr>
+      </w:pPr>
+      <w:r>
+        <w:rPr>
+          <w:lang w:val="en-GB"/>
+        </w:rPr>
+        <w:t xml:space="preserve">  LCD_WriteReg(0xC2</w:t>
+      </w:r>
+      <w:proofErr w:type="gramStart"/>
+      <w:r>
+        <w:rPr>
+          <w:lang w:val="en-GB"/>
+        </w:rPr>
+        <w:t xml:space="preserve">);   </w:t>
+      </w:r>
+      <w:proofErr w:type="gramEnd"/>
+      <w:r>
+        <w:rPr>
+          <w:lang w:val="en-GB"/>
+        </w:rPr>
+        <w:t xml:space="preserve">    // PWCTR3: Power control in normal mode(full colours) p156</w:t>
+      </w:r>
+    </w:p>
+    <w:p>
+      <w:pPr>
+        <w:pStyle w:val="NoSpacing"/>
+        <w:rPr>
+          <w:lang w:val="en-GB"/>
+        </w:rPr>
+      </w:pPr>
+      <w:r>
+        <w:rPr>
+          <w:lang w:val="en-GB"/>
+        </w:rPr>
+        <w:t xml:space="preserve">  LCD_WriteData_Byte(0x0A); // DCA (dc booster) 9:8 + SAPA 2:0 + APA (opamp adj) 2:0 </w:t>
+      </w:r>
+    </w:p>
+    <w:p>
+      <w:pPr>
+        <w:pStyle w:val="NoSpacing"/>
+        <w:rPr>
+          <w:lang w:val="en-GB"/>
+        </w:rPr>
+      </w:pPr>
+      <w:r>
+        <w:rPr>
+          <w:lang w:val="en-GB"/>
+        </w:rPr>
+        <w:t xml:space="preserve">  LCD_WriteData_Byte(0x00); // DCA (dc booster) 7:0</w:t>
+      </w:r>
+    </w:p>
+    <w:p>
+      <w:pPr>
+        <w:pStyle w:val="NoSpacing"/>
+        <w:rPr>
+          <w:lang w:val="en-GB"/>
+        </w:rPr>
+      </w:pPr>
+    </w:p>
+    <w:p>
+      <w:pPr>
+        <w:pStyle w:val="NoSpacing"/>
+        <w:rPr>
+          <w:lang w:val="en-GB"/>
+        </w:rPr>
+      </w:pPr>
+      <w:r>
+        <w:rPr>
+          <w:lang w:val="en-GB"/>
+        </w:rPr>
+        <w:t xml:space="preserve">  LCD_WriteReg(0xC3</w:t>
+      </w:r>
+      <w:proofErr w:type="gramStart"/>
+      <w:r>
+        <w:rPr>
+          <w:lang w:val="en-GB"/>
+        </w:rPr>
+        <w:t xml:space="preserve">);   </w:t>
+      </w:r>
+      <w:proofErr w:type="gramEnd"/>
+      <w:r>
+        <w:rPr>
+          <w:lang w:val="en-GB"/>
+        </w:rPr>
+        <w:t xml:space="preserve">    // PWCTR4: Power control idle mode(8colours) p156</w:t>
+      </w:r>
+    </w:p>
+    <w:p>
+      <w:pPr>
+        <w:pStyle w:val="NoSpacing"/>
+        <w:rPr>
+          <w:lang w:val="en-GB"/>
+        </w:rPr>
+      </w:pPr>
+      <w:r>
+        <w:rPr>
+          <w:lang w:val="en-GB"/>
+        </w:rPr>
+        <w:t xml:space="preserve">  LCD_WriteData_Byte(0x8A); // DCB (dc booster) 9:8 + SAPB 2:0 + APB (opamp adjust) 2:0 </w:t>
+      </w:r>
+    </w:p>
+    <w:p>
+      <w:pPr>
+        <w:pStyle w:val="NoSpacing"/>
+        <w:rPr>
+          <w:lang w:val="en-GB"/>
+        </w:rPr>
+      </w:pPr>
+      <w:r>
+        <w:rPr>
+          <w:lang w:val="en-GB"/>
+        </w:rPr>
+        <w:t xml:space="preserve">  LCD_WriteData_Byte(0x2A); // DCB (dc booster) 7:0</w:t>
+      </w:r>
+    </w:p>
+    <w:p>
+      <w:pPr>
+        <w:pStyle w:val="NoSpacing"/>
+        <w:rPr>
+          <w:lang w:val="en-GB"/>
+        </w:rPr>
+      </w:pPr>
+      <w:r>
+        <w:rPr>
+          <w:lang w:val="en-GB"/>
+        </w:rPr>
+        <w:t xml:space="preserve">  </w:t>
+      </w:r>
+    </w:p>
+    <w:p>
+      <w:pPr>
+        <w:pStyle w:val="NoSpacing"/>
+        <w:rPr>
+          <w:lang w:val="en-GB"/>
+        </w:rPr>
+      </w:pPr>
+      <w:r>
+        <w:rPr>
+          <w:lang w:val="en-GB"/>
+        </w:rPr>
+        <w:t xml:space="preserve">  LCD_WriteReg(0xC4</w:t>
+      </w:r>
+      <w:proofErr w:type="gramStart"/>
+      <w:r>
+        <w:rPr>
+          <w:lang w:val="en-GB"/>
+        </w:rPr>
+        <w:t xml:space="preserve">);   </w:t>
+      </w:r>
+      <w:proofErr w:type="gramEnd"/>
+      <w:r>
+        <w:rPr>
+          <w:lang w:val="en-GB"/>
+        </w:rPr>
+        <w:t xml:space="preserve">    // PWCTR5: Power control partial mode + fullcolours</w:t>
+      </w:r>
+    </w:p>
+    <w:p>
+      <w:pPr>
+        <w:pStyle w:val="NoSpacing"/>
+        <w:rPr>
+          <w:lang w:val="en-GB"/>
+        </w:rPr>
+      </w:pPr>
+      <w:r>
+        <w:rPr>
+          <w:lang w:val="en-GB"/>
+        </w:rPr>
+        <w:t xml:space="preserve">  LCD_WriteData_Byte(0x8A); // DCC (dc booster) 9:8 + SAPC 2:0 + APC (opamp adjust) 2:0 </w:t>
+      </w:r>
+    </w:p>
+    <w:p>
+      <w:pPr>
+        <w:pStyle w:val="NoSpacing"/>
+        <w:rPr>
+          <w:lang w:val="en-GB"/>
+        </w:rPr>
+      </w:pPr>
+      <w:r>
+        <w:rPr>
+          <w:lang w:val="en-GB"/>
+        </w:rPr>
+        <w:t xml:space="preserve">  LCD_WriteData_Byte(0xEE); // DCC (dc booster) 7:0</w:t>
+      </w:r>
+    </w:p>
+    <w:p>
+      <w:pPr>
+        <w:pStyle w:val="NoSpacing"/>
+        <w:rPr>
+          <w:lang w:val="en-GB"/>
+        </w:rPr>
+      </w:pPr>
+    </w:p>
+    <w:p>
+      <w:pPr>
+        <w:pStyle w:val="NoSpacing"/>
+        <w:rPr>
+          <w:lang w:val="en-GB"/>
+        </w:rPr>
+      </w:pPr>
+      <w:r>
+        <w:rPr>
+          <w:lang w:val="en-GB"/>
+        </w:rPr>
+        <w:t xml:space="preserve">  LCD_WriteReg(0xC5</w:t>
+      </w:r>
+      <w:proofErr w:type="gramStart"/>
+      <w:r>
+        <w:rPr>
+          <w:lang w:val="en-GB"/>
+        </w:rPr>
+        <w:t xml:space="preserve">);   </w:t>
+      </w:r>
+      <w:proofErr w:type="gramEnd"/>
+      <w:r>
+        <w:rPr>
+          <w:lang w:val="en-GB"/>
+        </w:rPr>
+        <w:t xml:space="preserve">    // VMCTR1: VCOM control 1</w:t>
+      </w:r>
+    </w:p>
+    <w:p>
+      <w:pPr>
+        <w:pStyle w:val="NoSpacing"/>
+        <w:rPr>
+          <w:lang w:val="en-GB"/>
+        </w:rPr>
+      </w:pPr>
+      <w:r>
+        <w:rPr>
+          <w:lang w:val="en-GB"/>
+        </w:rPr>
+        <w:t xml:space="preserve">  LCD_WriteData_Byte(0x0E); // -- + VCOMS (voltage control) 5:0 </w:t>
+      </w:r>
+    </w:p>
+    <w:p>
+      <w:pPr>
+        <w:pStyle w:val="NoSpacing"/>
+        <w:rPr>
+          <w:lang w:val="en-GB"/>
+        </w:rPr>
+      </w:pPr>
+    </w:p>
+    <w:p>
+      <w:pPr>
+        <w:pStyle w:val="NoSpacing"/>
+        <w:rPr>
+          <w:lang w:val="en-GB"/>
+        </w:rPr>
+      </w:pPr>
+      <w:r>
+        <w:rPr>
+          <w:lang w:val="en-GB"/>
+        </w:rPr>
+        <w:t xml:space="preserve">  //ST7735R Gamma Sequence</w:t>
+      </w:r>
+    </w:p>
+    <w:p>
+      <w:pPr>
+        <w:pStyle w:val="NoSpacing"/>
+        <w:rPr>
+          <w:lang w:val="en-GB"/>
+        </w:rPr>
+      </w:pPr>
+      <w:r>
+        <w:rPr>
+          <w:lang w:val="en-GB"/>
+        </w:rPr>
+        <w:t xml:space="preserve">  LCD_WriteReg(0xe0</w:t>
+      </w:r>
+      <w:proofErr w:type="gramStart"/>
+      <w:r>
+        <w:rPr>
+          <w:lang w:val="en-GB"/>
+        </w:rPr>
+        <w:t xml:space="preserve">);   </w:t>
+      </w:r>
+      <w:proofErr w:type="gramEnd"/>
+      <w:r>
+        <w:rPr>
+          <w:lang w:val="en-GB"/>
+        </w:rPr>
+        <w:t xml:space="preserve">    // GAMCTRP1 Gamma adjustment + polarity</w:t>
+      </w:r>
+    </w:p>
+    <w:p>
+      <w:pPr>
+        <w:pStyle w:val="NoSpacing"/>
+        <w:rPr>
+          <w:lang w:val="en-GB"/>
+        </w:rPr>
+      </w:pPr>
+      <w:r>
+        <w:rPr>
+          <w:lang w:val="en-GB"/>
+        </w:rPr>
+        <w:t xml:space="preserve">  LCD_WriteData_Byte(0x0f</w:t>
+      </w:r>
+      <w:proofErr w:type="gramStart"/>
+      <w:r>
+        <w:rPr>
+          <w:lang w:val="en-GB"/>
+        </w:rPr>
+        <w:t>);</w:t>
+      </w:r>
+      <w:proofErr w:type="gramEnd"/>
+    </w:p>
+    <w:p>
+      <w:pPr>
+        <w:pStyle w:val="NoSpacing"/>
+        <w:rPr>
+          <w:lang w:val="en-GB"/>
+        </w:rPr>
+      </w:pPr>
+      <w:r>
+        <w:rPr>
+          <w:lang w:val="en-GB"/>
+        </w:rPr>
+        <w:t xml:space="preserve">  LCD_WriteData_Byte(0x1a</w:t>
+      </w:r>
+      <w:proofErr w:type="gramStart"/>
+      <w:r>
+        <w:rPr>
+          <w:lang w:val="en-GB"/>
+        </w:rPr>
+        <w:t>);</w:t>
+      </w:r>
+      <w:proofErr w:type="gramEnd"/>
+    </w:p>
+    <w:p>
+      <w:pPr>
+        <w:pStyle w:val="NoSpacing"/>
+        <w:rPr>
+          <w:lang w:val="en-GB"/>
+        </w:rPr>
+      </w:pPr>
+      <w:r>
+        <w:rPr>
+          <w:lang w:val="en-GB"/>
+        </w:rPr>
+        <w:t xml:space="preserve">  LCD_WriteData_Byte(0x0f</w:t>
+      </w:r>
+      <w:proofErr w:type="gramStart"/>
+      <w:r>
+        <w:rPr>
+          <w:lang w:val="en-GB"/>
+        </w:rPr>
+        <w:t>);</w:t>
+      </w:r>
+      <w:proofErr w:type="gramEnd"/>
+    </w:p>
+    <w:p>
+      <w:pPr>
+        <w:pStyle w:val="NoSpacing"/>
+        <w:rPr>
+          <w:lang w:val="en-GB"/>
+        </w:rPr>
+      </w:pPr>
+      <w:r>
+        <w:rPr>
+          <w:lang w:val="en-GB"/>
+        </w:rPr>
+        <w:t xml:space="preserve">  LCD_WriteData_Byte(0x18</w:t>
+      </w:r>
+      <w:proofErr w:type="gramStart"/>
+      <w:r>
+        <w:rPr>
+          <w:lang w:val="en-GB"/>
+        </w:rPr>
+        <w:t>);</w:t>
+      </w:r>
+      <w:proofErr w:type="gramEnd"/>
+    </w:p>
+    <w:p>
+      <w:pPr>
+        <w:pStyle w:val="NoSpacing"/>
+        <w:rPr>
+          <w:lang w:val="en-GB"/>
+        </w:rPr>
+      </w:pPr>
+      <w:r>
+        <w:rPr>
+          <w:lang w:val="en-GB"/>
+        </w:rPr>
+        <w:t xml:space="preserve">  LCD_WriteData_Byte(0x2f</w:t>
+      </w:r>
+      <w:proofErr w:type="gramStart"/>
+      <w:r>
+        <w:rPr>
+          <w:lang w:val="en-GB"/>
+        </w:rPr>
+        <w:t>);</w:t>
+      </w:r>
+      <w:proofErr w:type="gramEnd"/>
+    </w:p>
+    <w:p>
+      <w:pPr>
+        <w:pStyle w:val="NoSpacing"/>
+        <w:rPr>
+          <w:lang w:val="en-GB"/>
+        </w:rPr>
+      </w:pPr>
+      <w:r>
+        <w:rPr>
+          <w:lang w:val="en-GB"/>
+        </w:rPr>
+        <w:t xml:space="preserve">  LCD_WriteData_Byte(0x28</w:t>
+      </w:r>
+      <w:proofErr w:type="gramStart"/>
+      <w:r>
+        <w:rPr>
+          <w:lang w:val="en-GB"/>
+        </w:rPr>
+        <w:t>);</w:t>
+      </w:r>
+      <w:proofErr w:type="gramEnd"/>
+    </w:p>
+    <w:p>
+      <w:pPr>
+        <w:pStyle w:val="NoSpacing"/>
+        <w:rPr>
+          <w:lang w:val="en-GB"/>
+        </w:rPr>
+      </w:pPr>
+      <w:r>
+        <w:rPr>
+          <w:lang w:val="en-GB"/>
+        </w:rPr>
+        <w:t xml:space="preserve">  LCD_WriteData_Byte(0x20</w:t>
+      </w:r>
+      <w:proofErr w:type="gramStart"/>
+      <w:r>
+        <w:rPr>
+          <w:lang w:val="en-GB"/>
+        </w:rPr>
+        <w:t>);</w:t>
+      </w:r>
+      <w:proofErr w:type="gramEnd"/>
+    </w:p>
+    <w:p>
+      <w:pPr>
+        <w:pStyle w:val="NoSpacing"/>
+        <w:rPr>
+          <w:lang w:val="en-GB"/>
+        </w:rPr>
+      </w:pPr>
+      <w:r>
+        <w:rPr>
+          <w:lang w:val="en-GB"/>
+        </w:rPr>
         <w:lastRenderedPageBreak/>
-        <w:t xml:space="preserve">  LCD_WriteData_Byte(0x2C); // FPD</w:t>
-      </w:r>
-    </w:p>
-    <w:p>
-      <w:pPr>
-        <w:pStyle w:val="NoSpacing"/>
-        <w:rPr>
-          <w:lang w:val="en-GB"/>
-        </w:rPr>
-      </w:pPr>
-      <w:r>
-        <w:rPr>
-          <w:lang w:val="en-GB"/>
-        </w:rPr>
-        <w:t xml:space="preserve">  LCD_WriteData_Byte(0x2D); // BPD</w:t>
-      </w:r>
-    </w:p>
-    <w:p>
-      <w:pPr>
-        <w:pStyle w:val="NoSpacing"/>
-        <w:rPr>
-          <w:lang w:val="en-GB"/>
-        </w:rPr>
-      </w:pPr>
-    </w:p>
-    <w:p>
-      <w:pPr>
-        <w:pStyle w:val="NoSpacing"/>
-        <w:rPr>
-          <w:lang w:val="en-GB"/>
-        </w:rPr>
-      </w:pPr>
-      <w:r>
-        <w:rPr>
-          <w:lang w:val="en-GB"/>
-        </w:rPr>
-        <w:t xml:space="preserve">  LCD_WriteReg(0xB4);       // INVCTR: Display inverion control: Column inversion p155 p162</w:t>
-      </w:r>
-    </w:p>
-    <w:p>
-      <w:pPr>
-        <w:pStyle w:val="NoSpacing"/>
-        <w:rPr>
-          <w:lang w:val="en-GB"/>
-        </w:rPr>
-      </w:pPr>
-      <w:r>
-        <w:rPr>
-          <w:lang w:val="en-GB"/>
-        </w:rPr>
-        <w:t xml:space="preserve">  LCD_WriteData_Byte(0x07); // Set inversion: currently 111</w:t>
-      </w:r>
-    </w:p>
-    <w:p>
-      <w:pPr>
-        <w:pStyle w:val="NoSpacing"/>
-        <w:rPr>
-          <w:lang w:val="en-GB"/>
-        </w:rPr>
-      </w:pPr>
-    </w:p>
-    <w:p>
-      <w:pPr>
-        <w:pStyle w:val="NoSpacing"/>
-        <w:rPr>
-          <w:lang w:val="en-GB"/>
-        </w:rPr>
-      </w:pPr>
-      <w:r>
-        <w:rPr>
-          <w:lang w:val="en-GB"/>
-        </w:rPr>
-        <w:t xml:space="preserve">  //ST7735R Power Sequence</w:t>
-      </w:r>
-    </w:p>
-    <w:p>
-      <w:pPr>
-        <w:pStyle w:val="NoSpacing"/>
-        <w:rPr>
-          <w:lang w:val="en-GB"/>
-        </w:rPr>
-      </w:pPr>
-      <w:r>
-        <w:rPr>
-          <w:lang w:val="en-GB"/>
-        </w:rPr>
-        <w:t xml:space="preserve">  LCD_WriteReg(0xC0);       // PWCTR1 Power control setting p156</w:t>
-      </w:r>
-    </w:p>
-    <w:p>
-      <w:pPr>
-        <w:pStyle w:val="NoSpacing"/>
-        <w:rPr>
-          <w:lang w:val="en-GB"/>
-        </w:rPr>
-      </w:pPr>
-      <w:r>
-        <w:rPr>
-          <w:lang w:val="en-GB"/>
-        </w:rPr>
-        <w:t xml:space="preserve">  LCD_WriteData_Byte(0xA2); // AVDD 2:0, VRHP 4:0</w:t>
-      </w:r>
-    </w:p>
-    <w:p>
-      <w:pPr>
-        <w:pStyle w:val="NoSpacing"/>
-        <w:rPr>
-          <w:lang w:val="en-GB"/>
-        </w:rPr>
-      </w:pPr>
-      <w:r>
-        <w:rPr>
-          <w:lang w:val="en-GB"/>
-        </w:rPr>
-        <w:t xml:space="preserve">  LCD_WriteData_Byte(0x02); // 000 + VRHN 4:0 set GVDD voltage</w:t>
-      </w:r>
-    </w:p>
-    <w:p>
-      <w:pPr>
-        <w:pStyle w:val="NoSpacing"/>
-        <w:rPr>
-          <w:lang w:val="en-GB"/>
-        </w:rPr>
-      </w:pPr>
-      <w:r>
-        <w:rPr>
-          <w:lang w:val="en-GB"/>
-        </w:rPr>
-        <w:t xml:space="preserve">  LCD_WriteData_Byte(0x84); // MODE 1:0 + 000100</w:t>
-      </w:r>
-    </w:p>
-    <w:p>
-      <w:pPr>
-        <w:pStyle w:val="NoSpacing"/>
-        <w:rPr>
-          <w:lang w:val="en-GB"/>
-        </w:rPr>
-      </w:pPr>
-      <w:r>
-        <w:rPr>
-          <w:lang w:val="en-GB"/>
-        </w:rPr>
-        <w:t xml:space="preserve">  LCD_WriteReg(0xC1);       // PWCTR2 Power control setting p156</w:t>
-      </w:r>
-    </w:p>
-    <w:p>
-      <w:pPr>
-        <w:pStyle w:val="NoSpacing"/>
-        <w:rPr>
-          <w:lang w:val="en-GB"/>
-        </w:rPr>
-      </w:pPr>
-      <w:r>
-        <w:rPr>
-          <w:lang w:val="en-GB"/>
-        </w:rPr>
-        <w:t xml:space="preserve">  LCD_WriteData_Byte(0xC5); // VGH2 1:0 + -- + VGLS EL 1:0 + VGHB T 1:0</w:t>
-      </w:r>
-    </w:p>
-    <w:p>
-      <w:pPr>
-        <w:pStyle w:val="NoSpacing"/>
-        <w:rPr>
-          <w:lang w:val="en-GB"/>
-        </w:rPr>
-      </w:pPr>
-    </w:p>
-    <w:p>
-      <w:pPr>
-        <w:pStyle w:val="NoSpacing"/>
-        <w:rPr>
-          <w:lang w:val="en-GB"/>
-        </w:rPr>
-      </w:pPr>
-      <w:r>
-        <w:rPr>
-          <w:lang w:val="en-GB"/>
-        </w:rPr>
-        <w:t xml:space="preserve">  LCD_WriteReg(0xC2);       // PWCTR3: Power control in normal mode(full colours) p156</w:t>
-      </w:r>
-    </w:p>
-    <w:p>
-      <w:pPr>
-        <w:pStyle w:val="NoSpacing"/>
-        <w:rPr>
-          <w:lang w:val="en-GB"/>
-        </w:rPr>
-      </w:pPr>
-      <w:r>
-        <w:rPr>
-          <w:lang w:val="en-GB"/>
-        </w:rPr>
-        <w:t xml:space="preserve">  LCD_WriteData_Byte(0x0A); // DCA (dc booster) 9:8 + SAPA 2:0 + APA (opamp adj) 2:0 </w:t>
-      </w:r>
-    </w:p>
-    <w:p>
-      <w:pPr>
-        <w:pStyle w:val="NoSpacing"/>
-        <w:rPr>
-          <w:lang w:val="en-GB"/>
-        </w:rPr>
-      </w:pPr>
-      <w:r>
-        <w:rPr>
-          <w:lang w:val="en-GB"/>
-        </w:rPr>
-        <w:t xml:space="preserve">  LCD_WriteData_Byte(0x00); // DCA (dc booster) 7:0</w:t>
-      </w:r>
-    </w:p>
-    <w:p>
-      <w:pPr>
-        <w:pStyle w:val="NoSpacing"/>
-        <w:rPr>
-          <w:lang w:val="en-GB"/>
-        </w:rPr>
-      </w:pPr>
-    </w:p>
-    <w:p>
-      <w:pPr>
-        <w:pStyle w:val="NoSpacing"/>
-        <w:rPr>
-          <w:lang w:val="en-GB"/>
-        </w:rPr>
-      </w:pPr>
-      <w:r>
-        <w:rPr>
-          <w:lang w:val="en-GB"/>
-        </w:rPr>
-        <w:t xml:space="preserve">  LCD_WriteReg(0xC3);       // PWCTR4: Power control idle mode(8colours) p156</w:t>
-      </w:r>
-    </w:p>
-    <w:p>
-      <w:pPr>
-        <w:pStyle w:val="NoSpacing"/>
-        <w:rPr>
-          <w:lang w:val="en-GB"/>
-        </w:rPr>
-      </w:pPr>
-      <w:r>
-        <w:rPr>
-          <w:lang w:val="en-GB"/>
-        </w:rPr>
-        <w:t xml:space="preserve">  LCD_WriteData_Byte(0x8A); // DCB (dc booster) 9:8 + SAPB 2:0 + APB (opamp adjust) 2:0 </w:t>
-      </w:r>
-    </w:p>
-    <w:p>
-      <w:pPr>
-        <w:pStyle w:val="NoSpacing"/>
-        <w:rPr>
-          <w:lang w:val="en-GB"/>
-        </w:rPr>
-      </w:pPr>
-      <w:r>
-        <w:rPr>
-          <w:lang w:val="en-GB"/>
-        </w:rPr>
-        <w:t xml:space="preserve">  LCD_WriteData_Byte(0x2A); // DCB (dc booster) 7:0</w:t>
+        <w:t xml:space="preserve">  LCD_WriteData_Byte(0x22</w:t>
+      </w:r>
+      <w:proofErr w:type="gramStart"/>
+      <w:r>
+        <w:rPr>
+          <w:lang w:val="en-GB"/>
+        </w:rPr>
+        <w:t>);</w:t>
+      </w:r>
+      <w:proofErr w:type="gramEnd"/>
+    </w:p>
+    <w:p>
+      <w:pPr>
+        <w:pStyle w:val="NoSpacing"/>
+        <w:rPr>
+          <w:lang w:val="en-GB"/>
+        </w:rPr>
+      </w:pPr>
+      <w:r>
+        <w:rPr>
+          <w:lang w:val="en-GB"/>
+        </w:rPr>
+        <w:t xml:space="preserve">  LCD_WriteData_Byte(0x1f</w:t>
+      </w:r>
+      <w:proofErr w:type="gramStart"/>
+      <w:r>
+        <w:rPr>
+          <w:lang w:val="en-GB"/>
+        </w:rPr>
+        <w:t>);</w:t>
+      </w:r>
+      <w:proofErr w:type="gramEnd"/>
+    </w:p>
+    <w:p>
+      <w:pPr>
+        <w:pStyle w:val="NoSpacing"/>
+        <w:rPr>
+          <w:lang w:val="en-GB"/>
+        </w:rPr>
+      </w:pPr>
+      <w:r>
+        <w:rPr>
+          <w:lang w:val="en-GB"/>
+        </w:rPr>
+        <w:t xml:space="preserve">  LCD_WriteData_Byte(0x1b</w:t>
+      </w:r>
+      <w:proofErr w:type="gramStart"/>
+      <w:r>
+        <w:rPr>
+          <w:lang w:val="en-GB"/>
+        </w:rPr>
+        <w:t>);</w:t>
+      </w:r>
+      <w:proofErr w:type="gramEnd"/>
+    </w:p>
+    <w:p>
+      <w:pPr>
+        <w:pStyle w:val="NoSpacing"/>
+        <w:rPr>
+          <w:lang w:val="en-GB"/>
+        </w:rPr>
+      </w:pPr>
+      <w:r>
+        <w:rPr>
+          <w:lang w:val="en-GB"/>
+        </w:rPr>
+        <w:t xml:space="preserve">  LCD_WriteData_Byte(0x23</w:t>
+      </w:r>
+      <w:proofErr w:type="gramStart"/>
+      <w:r>
+        <w:rPr>
+          <w:lang w:val="en-GB"/>
+        </w:rPr>
+        <w:t>);</w:t>
+      </w:r>
+      <w:proofErr w:type="gramEnd"/>
+    </w:p>
+    <w:p>
+      <w:pPr>
+        <w:pStyle w:val="NoSpacing"/>
+        <w:rPr>
+          <w:lang w:val="en-GB"/>
+        </w:rPr>
+      </w:pPr>
+      <w:r>
+        <w:rPr>
+          <w:lang w:val="en-GB"/>
+        </w:rPr>
+        <w:t xml:space="preserve">  LCD_WriteData_Byte(0x37</w:t>
+      </w:r>
+      <w:proofErr w:type="gramStart"/>
+      <w:r>
+        <w:rPr>
+          <w:lang w:val="en-GB"/>
+        </w:rPr>
+        <w:t>);</w:t>
+      </w:r>
+      <w:proofErr w:type="gramEnd"/>
+    </w:p>
+    <w:p>
+      <w:pPr>
+        <w:pStyle w:val="NoSpacing"/>
+        <w:rPr>
+          <w:lang w:val="en-GB"/>
+        </w:rPr>
+      </w:pPr>
+      <w:r>
+        <w:rPr>
+          <w:lang w:val="en-GB"/>
+        </w:rPr>
+        <w:t xml:space="preserve">  LCD_WriteData_Byte(0x00</w:t>
+      </w:r>
+      <w:proofErr w:type="gramStart"/>
+      <w:r>
+        <w:rPr>
+          <w:lang w:val="en-GB"/>
+        </w:rPr>
+        <w:t>);</w:t>
+      </w:r>
+      <w:proofErr w:type="gramEnd"/>
+    </w:p>
+    <w:p>
+      <w:pPr>
+        <w:pStyle w:val="NoSpacing"/>
+        <w:rPr>
+          <w:lang w:val="en-GB"/>
+        </w:rPr>
+      </w:pPr>
+      <w:r>
+        <w:rPr>
+          <w:lang w:val="en-GB"/>
+        </w:rPr>
+        <w:t xml:space="preserve">  LCD_WriteData_Byte(0x07</w:t>
+      </w:r>
+      <w:proofErr w:type="gramStart"/>
+      <w:r>
+        <w:rPr>
+          <w:lang w:val="en-GB"/>
+        </w:rPr>
+        <w:t>);</w:t>
+      </w:r>
+      <w:proofErr w:type="gramEnd"/>
+    </w:p>
+    <w:p>
+      <w:pPr>
+        <w:pStyle w:val="NoSpacing"/>
+        <w:rPr>
+          <w:lang w:val="en-GB"/>
+        </w:rPr>
+      </w:pPr>
+      <w:r>
+        <w:rPr>
+          <w:lang w:val="en-GB"/>
+        </w:rPr>
+        <w:t xml:space="preserve">  LCD_WriteData_Byte(0x02</w:t>
+      </w:r>
+      <w:proofErr w:type="gramStart"/>
+      <w:r>
+        <w:rPr>
+          <w:lang w:val="en-GB"/>
+        </w:rPr>
+        <w:t>);</w:t>
+      </w:r>
+      <w:proofErr w:type="gramEnd"/>
+    </w:p>
+    <w:p>
+      <w:pPr>
+        <w:pStyle w:val="NoSpacing"/>
+        <w:rPr>
+          <w:lang w:val="en-GB"/>
+        </w:rPr>
+      </w:pPr>
+      <w:r>
+        <w:rPr>
+          <w:lang w:val="en-GB"/>
+        </w:rPr>
+        <w:t xml:space="preserve">  LCD_WriteData_Byte(0x10</w:t>
+      </w:r>
+      <w:proofErr w:type="gramStart"/>
+      <w:r>
+        <w:rPr>
+          <w:lang w:val="en-GB"/>
+        </w:rPr>
+        <w:t>);</w:t>
+      </w:r>
+      <w:proofErr w:type="gramEnd"/>
+    </w:p>
+    <w:p>
+      <w:pPr>
+        <w:pStyle w:val="NoSpacing"/>
+        <w:rPr>
+          <w:lang w:val="en-GB"/>
+        </w:rPr>
+      </w:pPr>
+    </w:p>
+    <w:p>
+      <w:pPr>
+        <w:pStyle w:val="NoSpacing"/>
+        <w:rPr>
+          <w:lang w:val="en-GB"/>
+        </w:rPr>
+      </w:pPr>
+      <w:r>
+        <w:rPr>
+          <w:lang w:val="en-GB"/>
+        </w:rPr>
+        <w:t xml:space="preserve">  LCD_WriteReg(0xe1</w:t>
+      </w:r>
+      <w:proofErr w:type="gramStart"/>
+      <w:r>
+        <w:rPr>
+          <w:lang w:val="en-GB"/>
+        </w:rPr>
+        <w:t xml:space="preserve">);   </w:t>
+      </w:r>
+      <w:proofErr w:type="gramEnd"/>
+      <w:r>
+        <w:rPr>
+          <w:lang w:val="en-GB"/>
+        </w:rPr>
+        <w:t xml:space="preserve">    // GAMCTRN1 Gamma adjustment - polarity</w:t>
+      </w:r>
+    </w:p>
+    <w:p>
+      <w:pPr>
+        <w:pStyle w:val="NoSpacing"/>
+        <w:rPr>
+          <w:lang w:val="en-GB"/>
+        </w:rPr>
+      </w:pPr>
+      <w:r>
+        <w:rPr>
+          <w:lang w:val="en-GB"/>
+        </w:rPr>
+        <w:t xml:space="preserve">  LCD_WriteData_Byte(0x0f</w:t>
+      </w:r>
+      <w:proofErr w:type="gramStart"/>
+      <w:r>
+        <w:rPr>
+          <w:lang w:val="en-GB"/>
+        </w:rPr>
+        <w:t>);</w:t>
+      </w:r>
+      <w:proofErr w:type="gramEnd"/>
+    </w:p>
+    <w:p>
+      <w:pPr>
+        <w:pStyle w:val="NoSpacing"/>
+        <w:rPr>
+          <w:lang w:val="en-GB"/>
+        </w:rPr>
+      </w:pPr>
+      <w:r>
+        <w:rPr>
+          <w:lang w:val="en-GB"/>
+        </w:rPr>
+        <w:t xml:space="preserve">  LCD_WriteData_Byte(0x1b</w:t>
+      </w:r>
+      <w:proofErr w:type="gramStart"/>
+      <w:r>
+        <w:rPr>
+          <w:lang w:val="en-GB"/>
+        </w:rPr>
+        <w:t>);</w:t>
+      </w:r>
+      <w:proofErr w:type="gramEnd"/>
+    </w:p>
+    <w:p>
+      <w:pPr>
+        <w:pStyle w:val="NoSpacing"/>
+        <w:rPr>
+          <w:lang w:val="en-GB"/>
+        </w:rPr>
+      </w:pPr>
+      <w:r>
+        <w:rPr>
+          <w:lang w:val="en-GB"/>
+        </w:rPr>
+        <w:t xml:space="preserve">  LCD_WriteData_Byte(0x0f</w:t>
+      </w:r>
+      <w:proofErr w:type="gramStart"/>
+      <w:r>
+        <w:rPr>
+          <w:lang w:val="en-GB"/>
+        </w:rPr>
+        <w:t>);</w:t>
+      </w:r>
+      <w:proofErr w:type="gramEnd"/>
+    </w:p>
+    <w:p>
+      <w:pPr>
+        <w:pStyle w:val="NoSpacing"/>
+        <w:rPr>
+          <w:lang w:val="en-GB"/>
+        </w:rPr>
+      </w:pPr>
+      <w:r>
+        <w:rPr>
+          <w:lang w:val="en-GB"/>
+        </w:rPr>
+        <w:t xml:space="preserve">  LCD_WriteData_Byte(0x17</w:t>
+      </w:r>
+      <w:proofErr w:type="gramStart"/>
+      <w:r>
+        <w:rPr>
+          <w:lang w:val="en-GB"/>
+        </w:rPr>
+        <w:t>);</w:t>
+      </w:r>
+      <w:proofErr w:type="gramEnd"/>
+    </w:p>
+    <w:p>
+      <w:pPr>
+        <w:pStyle w:val="NoSpacing"/>
+        <w:rPr>
+          <w:lang w:val="en-GB"/>
+        </w:rPr>
+      </w:pPr>
+      <w:r>
+        <w:rPr>
+          <w:lang w:val="en-GB"/>
+        </w:rPr>
+        <w:t xml:space="preserve">  LCD_WriteData_Byte(0x33</w:t>
+      </w:r>
+      <w:proofErr w:type="gramStart"/>
+      <w:r>
+        <w:rPr>
+          <w:lang w:val="en-GB"/>
+        </w:rPr>
+        <w:t>);</w:t>
+      </w:r>
+      <w:proofErr w:type="gramEnd"/>
+    </w:p>
+    <w:p>
+      <w:pPr>
+        <w:pStyle w:val="NoSpacing"/>
+        <w:rPr>
+          <w:lang w:val="en-GB"/>
+        </w:rPr>
+      </w:pPr>
+      <w:r>
+        <w:rPr>
+          <w:lang w:val="en-GB"/>
+        </w:rPr>
+        <w:t xml:space="preserve">  LCD_WriteData_Byte(0x2c</w:t>
+      </w:r>
+      <w:proofErr w:type="gramStart"/>
+      <w:r>
+        <w:rPr>
+          <w:lang w:val="en-GB"/>
+        </w:rPr>
+        <w:t>);</w:t>
+      </w:r>
+      <w:proofErr w:type="gramEnd"/>
+    </w:p>
+    <w:p>
+      <w:pPr>
+        <w:pStyle w:val="NoSpacing"/>
+        <w:rPr>
+          <w:lang w:val="en-GB"/>
+        </w:rPr>
+      </w:pPr>
+      <w:r>
+        <w:rPr>
+          <w:lang w:val="en-GB"/>
+        </w:rPr>
+        <w:t xml:space="preserve">  LCD_WriteData_Byte(0x29</w:t>
+      </w:r>
+      <w:proofErr w:type="gramStart"/>
+      <w:r>
+        <w:rPr>
+          <w:lang w:val="en-GB"/>
+        </w:rPr>
+        <w:t>);</w:t>
+      </w:r>
+      <w:proofErr w:type="gramEnd"/>
+    </w:p>
+    <w:p>
+      <w:pPr>
+        <w:pStyle w:val="NoSpacing"/>
+        <w:rPr>
+          <w:lang w:val="en-GB"/>
+        </w:rPr>
+      </w:pPr>
+      <w:r>
+        <w:rPr>
+          <w:lang w:val="en-GB"/>
+        </w:rPr>
+        <w:t xml:space="preserve">  LCD_WriteData_Byte(0x2e</w:t>
+      </w:r>
+      <w:proofErr w:type="gramStart"/>
+      <w:r>
+        <w:rPr>
+          <w:lang w:val="en-GB"/>
+        </w:rPr>
+        <w:t>);</w:t>
+      </w:r>
+      <w:proofErr w:type="gramEnd"/>
+    </w:p>
+    <w:p>
+      <w:pPr>
+        <w:pStyle w:val="NoSpacing"/>
+        <w:rPr>
+          <w:lang w:val="en-GB"/>
+        </w:rPr>
+      </w:pPr>
+      <w:r>
+        <w:rPr>
+          <w:lang w:val="en-GB"/>
+        </w:rPr>
+        <w:t xml:space="preserve">  LCD_WriteData_Byte(0x30</w:t>
+      </w:r>
+      <w:proofErr w:type="gramStart"/>
+      <w:r>
+        <w:rPr>
+          <w:lang w:val="en-GB"/>
+        </w:rPr>
+        <w:t>);</w:t>
+      </w:r>
+      <w:proofErr w:type="gramEnd"/>
+    </w:p>
+    <w:p>
+      <w:pPr>
+        <w:pStyle w:val="NoSpacing"/>
+        <w:rPr>
+          <w:lang w:val="en-GB"/>
+        </w:rPr>
+      </w:pPr>
+      <w:r>
+        <w:rPr>
+          <w:lang w:val="en-GB"/>
+        </w:rPr>
+        <w:t xml:space="preserve">  LCD_WriteData_Byte(0x30</w:t>
+      </w:r>
+      <w:proofErr w:type="gramStart"/>
+      <w:r>
+        <w:rPr>
+          <w:lang w:val="en-GB"/>
+        </w:rPr>
+        <w:t>);</w:t>
+      </w:r>
+      <w:proofErr w:type="gramEnd"/>
+    </w:p>
+    <w:p>
+      <w:pPr>
+        <w:pStyle w:val="NoSpacing"/>
+        <w:rPr>
+          <w:lang w:val="en-GB"/>
+        </w:rPr>
+      </w:pPr>
+      <w:r>
+        <w:rPr>
+          <w:lang w:val="en-GB"/>
+        </w:rPr>
+        <w:t xml:space="preserve">  LCD_WriteData_Byte(0x39</w:t>
+      </w:r>
+      <w:proofErr w:type="gramStart"/>
+      <w:r>
+        <w:rPr>
+          <w:lang w:val="en-GB"/>
+        </w:rPr>
+        <w:t>);</w:t>
+      </w:r>
+      <w:proofErr w:type="gramEnd"/>
+    </w:p>
+    <w:p>
+      <w:pPr>
+        <w:pStyle w:val="NoSpacing"/>
+        <w:rPr>
+          <w:lang w:val="en-GB"/>
+        </w:rPr>
+      </w:pPr>
+      <w:r>
+        <w:rPr>
+          <w:lang w:val="en-GB"/>
+        </w:rPr>
+        <w:t xml:space="preserve">  LCD_WriteData_Byte(0x3f</w:t>
+      </w:r>
+      <w:proofErr w:type="gramStart"/>
+      <w:r>
+        <w:rPr>
+          <w:lang w:val="en-GB"/>
+        </w:rPr>
+        <w:t>);</w:t>
+      </w:r>
+      <w:proofErr w:type="gramEnd"/>
+    </w:p>
+    <w:p>
+      <w:pPr>
+        <w:pStyle w:val="NoSpacing"/>
+        <w:rPr>
+          <w:lang w:val="en-GB"/>
+        </w:rPr>
+      </w:pPr>
+      <w:r>
+        <w:rPr>
+          <w:lang w:val="en-GB"/>
+        </w:rPr>
+        <w:t xml:space="preserve">  LCD_WriteData_Byte(0x00</w:t>
+      </w:r>
+      <w:proofErr w:type="gramStart"/>
+      <w:r>
+        <w:rPr>
+          <w:lang w:val="en-GB"/>
+        </w:rPr>
+        <w:t>);</w:t>
+      </w:r>
+      <w:proofErr w:type="gramEnd"/>
+    </w:p>
+    <w:p>
+      <w:pPr>
+        <w:pStyle w:val="NoSpacing"/>
+        <w:rPr>
+          <w:lang w:val="en-GB"/>
+        </w:rPr>
+      </w:pPr>
+      <w:r>
+        <w:rPr>
+          <w:lang w:val="en-GB"/>
+        </w:rPr>
+        <w:t xml:space="preserve">  LCD_WriteData_Byte(0x07</w:t>
+      </w:r>
+      <w:proofErr w:type="gramStart"/>
+      <w:r>
+        <w:rPr>
+          <w:lang w:val="en-GB"/>
+        </w:rPr>
+        <w:t>);</w:t>
+      </w:r>
+      <w:proofErr w:type="gramEnd"/>
+    </w:p>
+    <w:p>
+      <w:pPr>
+        <w:pStyle w:val="NoSpacing"/>
+        <w:rPr>
+          <w:lang w:val="en-GB"/>
+        </w:rPr>
+      </w:pPr>
+      <w:r>
+        <w:rPr>
+          <w:lang w:val="en-GB"/>
+        </w:rPr>
+        <w:t xml:space="preserve">  LCD_WriteData_Byte(0x03</w:t>
+      </w:r>
+      <w:proofErr w:type="gramStart"/>
+      <w:r>
+        <w:rPr>
+          <w:lang w:val="en-GB"/>
+        </w:rPr>
+        <w:t>);</w:t>
+      </w:r>
+      <w:proofErr w:type="gramEnd"/>
+    </w:p>
+    <w:p>
+      <w:pPr>
+        <w:pStyle w:val="NoSpacing"/>
+        <w:rPr>
+          <w:lang w:val="en-GB"/>
+        </w:rPr>
+      </w:pPr>
+      <w:r>
+        <w:rPr>
+          <w:lang w:val="en-GB"/>
+        </w:rPr>
+        <w:t xml:space="preserve">  LCD_WriteData_Byte(0x10</w:t>
+      </w:r>
+      <w:proofErr w:type="gramStart"/>
+      <w:r>
+        <w:rPr>
+          <w:lang w:val="en-GB"/>
+        </w:rPr>
+        <w:t>);</w:t>
+      </w:r>
+      <w:proofErr w:type="gramEnd"/>
+    </w:p>
+    <w:p>
+      <w:pPr>
+        <w:pStyle w:val="NoSpacing"/>
+        <w:rPr>
+          <w:lang w:val="en-GB"/>
+        </w:rPr>
+      </w:pPr>
+    </w:p>
+    <w:p>
+      <w:pPr>
+        <w:pStyle w:val="NoSpacing"/>
+        <w:rPr>
+          <w:lang w:val="en-GB"/>
+        </w:rPr>
+      </w:pPr>
+    </w:p>
+    <w:p>
+      <w:pPr>
+        <w:pStyle w:val="NoSpacing"/>
+        <w:rPr>
+          <w:lang w:val="en-GB"/>
+        </w:rPr>
+      </w:pPr>
+      <w:r>
+        <w:rPr>
+          <w:lang w:val="en-GB"/>
+        </w:rPr>
+        <w:t>// TODO WTF are these commands??</w:t>
+      </w:r>
+    </w:p>
+    <w:p>
+      <w:pPr>
+        <w:pStyle w:val="NoSpacing"/>
+        <w:rPr>
+          <w:lang w:val="en-GB"/>
+        </w:rPr>
+      </w:pPr>
+    </w:p>
+    <w:p>
+      <w:pPr>
+        <w:pStyle w:val="NoSpacing"/>
+        <w:rPr>
+          <w:lang w:val="en-GB"/>
+        </w:rPr>
+      </w:pPr>
+      <w:r>
+        <w:rPr>
+          <w:lang w:val="en-GB"/>
+        </w:rPr>
+        <w:t xml:space="preserve">  LCD_WriteReg(0xF0); //Enable test </w:t>
+      </w:r>
+      <w:proofErr w:type="gramStart"/>
+      <w:r>
+        <w:rPr>
+          <w:lang w:val="en-GB"/>
+        </w:rPr>
+        <w:t>command ???</w:t>
+      </w:r>
+      <w:proofErr w:type="gramEnd"/>
+    </w:p>
+    <w:p>
+      <w:pPr>
+        <w:pStyle w:val="NoSpacing"/>
+        <w:rPr>
+          <w:lang w:val="en-GB"/>
+        </w:rPr>
+      </w:pPr>
+      <w:r>
+        <w:rPr>
+          <w:lang w:val="en-GB"/>
+        </w:rPr>
+        <w:t xml:space="preserve">  LCD_WriteData_Byte(0x01</w:t>
+      </w:r>
+      <w:proofErr w:type="gramStart"/>
+      <w:r>
+        <w:rPr>
+          <w:lang w:val="en-GB"/>
+        </w:rPr>
+        <w:t>);</w:t>
+      </w:r>
+      <w:proofErr w:type="gramEnd"/>
+    </w:p>
+    <w:p>
+      <w:pPr>
+        <w:pStyle w:val="NoSpacing"/>
+        <w:rPr>
+          <w:lang w:val="en-GB"/>
+        </w:rPr>
+      </w:pPr>
+    </w:p>
+    <w:p>
+      <w:pPr>
+        <w:pStyle w:val="NoSpacing"/>
+        <w:rPr>
+          <w:lang w:val="en-GB"/>
+        </w:rPr>
+      </w:pPr>
+      <w:r>
+        <w:rPr>
+          <w:lang w:val="en-GB"/>
+        </w:rPr>
+        <w:t xml:space="preserve">  LCD_WriteReg(0xF6); //Disable ram power save </w:t>
+      </w:r>
+      <w:proofErr w:type="gramStart"/>
+      <w:r>
+        <w:rPr>
+          <w:lang w:val="en-GB"/>
+        </w:rPr>
+        <w:t>mode ???</w:t>
+      </w:r>
+      <w:proofErr w:type="gramEnd"/>
+    </w:p>
+    <w:p>
+      <w:pPr>
+        <w:pStyle w:val="NoSpacing"/>
+        <w:rPr>
+          <w:lang w:val="en-GB"/>
+        </w:rPr>
+      </w:pPr>
+      <w:r>
+        <w:rPr>
+          <w:lang w:val="en-GB"/>
+        </w:rPr>
+        <w:t xml:space="preserve">  LCD_WriteData_Byte(0x00</w:t>
+      </w:r>
+      <w:proofErr w:type="gramStart"/>
+      <w:r>
+        <w:rPr>
+          <w:lang w:val="en-GB"/>
+        </w:rPr>
+        <w:t>);</w:t>
+      </w:r>
+      <w:proofErr w:type="gramEnd"/>
+    </w:p>
+    <w:p>
+      <w:pPr>
+        <w:pStyle w:val="NoSpacing"/>
+        <w:rPr>
+          <w:lang w:val="en-GB"/>
+        </w:rPr>
+      </w:pPr>
+    </w:p>
+    <w:p>
+      <w:pPr>
+        <w:pStyle w:val="NoSpacing"/>
+        <w:rPr>
+          <w:lang w:val="en-GB"/>
+        </w:rPr>
+      </w:pPr>
+      <w:r>
+        <w:rPr>
+          <w:lang w:val="en-GB"/>
+        </w:rPr>
+        <w:t xml:space="preserve">  LCD_WriteReg(0x3A); // Pixel colour mode </w:t>
+      </w:r>
+    </w:p>
+    <w:p>
+      <w:pPr>
+        <w:pStyle w:val="NoSpacing"/>
+        <w:rPr>
+          <w:lang w:val="en-GB"/>
+        </w:rPr>
+      </w:pPr>
+      <w:r>
+        <w:rPr>
+          <w:lang w:val="en-GB"/>
+        </w:rPr>
+        <w:t xml:space="preserve">  LCD_WriteData_Byte(0x05); //65k mode (RGB 565)</w:t>
+      </w:r>
+    </w:p>
+    <w:p>
+      <w:pPr>
+        <w:pStyle w:val="NoSpacing"/>
+        <w:rPr>
+          <w:lang w:val="en-GB"/>
+        </w:rPr>
+      </w:pPr>
+    </w:p>
+    <w:p>
+      <w:pPr>
+        <w:pStyle w:val="NoSpacing"/>
+        <w:rPr>
+          <w:lang w:val="en-GB"/>
+        </w:rPr>
+      </w:pPr>
+      <w:r>
+        <w:rPr>
+          <w:lang w:val="en-GB"/>
+        </w:rPr>
+        <w:t xml:space="preserve">  LCD_WriteReg(0x36); // Memory data access control</w:t>
+      </w:r>
+    </w:p>
+    <w:p>
+      <w:pPr>
+        <w:pStyle w:val="NoSpacing"/>
+        <w:rPr>
+          <w:lang w:val="en-GB"/>
+        </w:rPr>
+      </w:pPr>
+      <w:r>
+        <w:rPr>
+          <w:lang w:val="en-GB"/>
+        </w:rPr>
+        <w:t xml:space="preserve">  LCD_WriteData_Byte(0x60); MY + MX + MV + ML + RGB + MH + 0b10</w:t>
+      </w:r>
+    </w:p>
+    <w:p>
+      <w:pPr>
+        <w:pStyle w:val="NoSpacing"/>
+        <w:rPr>
+          <w:lang w:val="en-GB"/>
+        </w:rPr>
+      </w:pPr>
+      <w:r>
+        <w:rPr>
+          <w:lang w:val="en-GB"/>
+        </w:rPr>
+        <w:t xml:space="preserve">  DEV_Delay_</w:t>
+      </w:r>
+      <w:proofErr w:type="gramStart"/>
+      <w:r>
+        <w:rPr>
+          <w:lang w:val="en-GB"/>
+        </w:rPr>
+        <w:t>ms(</w:t>
+      </w:r>
+      <w:proofErr w:type="gramEnd"/>
+      <w:r>
+        <w:rPr>
+          <w:lang w:val="en-GB"/>
+        </w:rPr>
+        <w:t>200);</w:t>
+      </w:r>
+    </w:p>
+    <w:p>
+      <w:pPr>
+        <w:pStyle w:val="NoSpacing"/>
+        <w:rPr>
+          <w:lang w:val="en-GB"/>
+        </w:rPr>
+      </w:pPr>
+    </w:p>
+    <w:p>
+      <w:pPr>
+        <w:pStyle w:val="NoSpacing"/>
+        <w:rPr>
+          <w:lang w:val="en-GB"/>
+        </w:rPr>
+      </w:pPr>
+      <w:r>
+        <w:rPr>
+          <w:lang w:val="en-GB"/>
+        </w:rPr>
+        <w:t xml:space="preserve">  LCD_WriteReg(0X11); // SLPOUT: Sleep out (off?) and booster on</w:t>
+      </w:r>
+    </w:p>
+    <w:p>
+      <w:pPr>
+        <w:pStyle w:val="NoSpacing"/>
+        <w:rPr>
+          <w:lang w:val="en-GB"/>
+        </w:rPr>
+      </w:pPr>
+      <w:r>
+        <w:rPr>
+          <w:lang w:val="en-GB"/>
+        </w:rPr>
+        <w:t xml:space="preserve">  DEV_Delay_</w:t>
+      </w:r>
+      <w:proofErr w:type="gramStart"/>
+      <w:r>
+        <w:rPr>
+          <w:lang w:val="en-GB"/>
+        </w:rPr>
+        <w:t>ms(</w:t>
+      </w:r>
+      <w:proofErr w:type="gramEnd"/>
+      <w:r>
+        <w:rPr>
+          <w:lang w:val="en-GB"/>
+        </w:rPr>
+        <w:t>200);</w:t>
       </w:r>
     </w:p>
     <w:p>
@@ -1819,829 +3658,7 @@
         <w:rPr>
           <w:lang w:val="en-GB"/>
         </w:rPr>
-        <w:t xml:space="preserve">  LCD_WriteReg(0xC4);       // PWCTR5: Power control partial mode + fullcolours</w:t>
-      </w:r>
-    </w:p>
-    <w:p>
-      <w:pPr>
-        <w:pStyle w:val="NoSpacing"/>
-        <w:rPr>
-          <w:lang w:val="en-GB"/>
-        </w:rPr>
-      </w:pPr>
-      <w:r>
-        <w:rPr>
-          <w:lang w:val="en-GB"/>
-        </w:rPr>
-        <w:t xml:space="preserve">  LCD_WriteData_Byte(0x8A); // DCC (dc booster) 9:8 + SAPC 2:0 + APC (opamp adjust) 2:0 </w:t>
-      </w:r>
-    </w:p>
-    <w:p>
-      <w:pPr>
-        <w:pStyle w:val="NoSpacing"/>
-        <w:rPr>
-          <w:lang w:val="en-GB"/>
-        </w:rPr>
-      </w:pPr>
-      <w:r>
-        <w:rPr>
-          <w:lang w:val="en-GB"/>
-        </w:rPr>
-        <w:t xml:space="preserve">  LCD_WriteData_Byte(0xEE); // DCC (dc booster) 7:0</w:t>
-      </w:r>
-    </w:p>
-    <w:p>
-      <w:pPr>
-        <w:pStyle w:val="NoSpacing"/>
-        <w:rPr>
-          <w:lang w:val="en-GB"/>
-        </w:rPr>
-      </w:pPr>
-    </w:p>
-    <w:p>
-      <w:pPr>
-        <w:pStyle w:val="NoSpacing"/>
-        <w:rPr>
-          <w:lang w:val="en-GB"/>
-        </w:rPr>
-      </w:pPr>
-      <w:r>
-        <w:rPr>
-          <w:lang w:val="en-GB"/>
-        </w:rPr>
-        <w:t xml:space="preserve">  LCD_WriteReg(0xC5);       // VMCTR1: VCOM control 1</w:t>
-      </w:r>
-    </w:p>
-    <w:p>
-      <w:pPr>
-        <w:pStyle w:val="NoSpacing"/>
-        <w:rPr>
-          <w:lang w:val="en-GB"/>
-        </w:rPr>
-      </w:pPr>
-      <w:r>
-        <w:rPr>
-          <w:lang w:val="en-GB"/>
-        </w:rPr>
-        <w:t xml:space="preserve">  LCD_WriteData_Byte(0x0E); // -- + VCOMS (voltage control) 5:0 </w:t>
-      </w:r>
-    </w:p>
-    <w:p>
-      <w:pPr>
-        <w:pStyle w:val="NoSpacing"/>
-        <w:rPr>
-          <w:lang w:val="en-GB"/>
-        </w:rPr>
-      </w:pPr>
-    </w:p>
-    <w:p>
-      <w:pPr>
-        <w:pStyle w:val="NoSpacing"/>
-        <w:rPr>
-          <w:lang w:val="en-GB"/>
-        </w:rPr>
-      </w:pPr>
-      <w:r>
-        <w:rPr>
-          <w:lang w:val="en-GB"/>
-        </w:rPr>
-        <w:t xml:space="preserve">  //ST7735R Gamma Sequence</w:t>
-      </w:r>
-    </w:p>
-    <w:p>
-      <w:pPr>
-        <w:pStyle w:val="NoSpacing"/>
-        <w:rPr>
-          <w:lang w:val="en-GB"/>
-        </w:rPr>
-      </w:pPr>
-      <w:r>
-        <w:rPr>
-          <w:lang w:val="en-GB"/>
-        </w:rPr>
-        <w:t xml:space="preserve">  LCD_WriteReg(0xe0);       // GAMCTRP1 Gamma adjustment + polarity</w:t>
-      </w:r>
-    </w:p>
-    <w:p>
-      <w:pPr>
-        <w:pStyle w:val="NoSpacing"/>
-        <w:rPr>
-          <w:lang w:val="en-GB"/>
-        </w:rPr>
-      </w:pPr>
-      <w:r>
-        <w:rPr>
-          <w:lang w:val="en-GB"/>
-        </w:rPr>
-        <w:t xml:space="preserve">  LCD_WriteData_Byte(0x0f);</w:t>
-      </w:r>
-    </w:p>
-    <w:p>
-      <w:pPr>
-        <w:pStyle w:val="NoSpacing"/>
-        <w:rPr>
-          <w:lang w:val="en-GB"/>
-        </w:rPr>
-      </w:pPr>
-      <w:r>
-        <w:rPr>
-          <w:lang w:val="en-GB"/>
-        </w:rPr>
-        <w:t xml:space="preserve">  LCD_WriteData_Byte(0x1a);</w:t>
-      </w:r>
-    </w:p>
-    <w:p>
-      <w:pPr>
-        <w:pStyle w:val="NoSpacing"/>
-        <w:rPr>
-          <w:lang w:val="en-GB"/>
-        </w:rPr>
-      </w:pPr>
-      <w:r>
-        <w:rPr>
-          <w:lang w:val="en-GB"/>
-        </w:rPr>
-        <w:t xml:space="preserve">  LCD_WriteData_Byte(0x0f);</w:t>
-      </w:r>
-    </w:p>
-    <w:p>
-      <w:pPr>
-        <w:pStyle w:val="NoSpacing"/>
-        <w:rPr>
-          <w:lang w:val="en-GB"/>
-        </w:rPr>
-      </w:pPr>
-      <w:r>
-        <w:rPr>
-          <w:lang w:val="en-GB"/>
-        </w:rPr>
-        <w:t xml:space="preserve">  LCD_WriteData_Byte(0x18);</w:t>
-      </w:r>
-    </w:p>
-    <w:p>
-      <w:pPr>
-        <w:pStyle w:val="NoSpacing"/>
-        <w:rPr>
-          <w:lang w:val="en-GB"/>
-        </w:rPr>
-      </w:pPr>
-      <w:r>
-        <w:rPr>
-          <w:lang w:val="en-GB"/>
-        </w:rPr>
-        <w:t xml:space="preserve">  LCD_WriteData_Byte(0x2f);</w:t>
-      </w:r>
-    </w:p>
-    <w:p>
-      <w:pPr>
-        <w:pStyle w:val="NoSpacing"/>
-        <w:rPr>
-          <w:lang w:val="en-GB"/>
-        </w:rPr>
-      </w:pPr>
-      <w:r>
-        <w:rPr>
-          <w:lang w:val="en-GB"/>
-        </w:rPr>
-        <w:t xml:space="preserve">  LCD_WriteData_Byte(0x28);</w:t>
-      </w:r>
-    </w:p>
-    <w:p>
-      <w:pPr>
-        <w:pStyle w:val="NoSpacing"/>
-        <w:rPr>
-          <w:lang w:val="en-GB"/>
-        </w:rPr>
-      </w:pPr>
-      <w:r>
-        <w:rPr>
-          <w:lang w:val="en-GB"/>
-        </w:rPr>
-        <w:t xml:space="preserve">  LCD_WriteData_Byte(0x20);</w:t>
-      </w:r>
-    </w:p>
-    <w:p>
-      <w:pPr>
-        <w:pStyle w:val="NoSpacing"/>
-        <w:rPr>
-          <w:lang w:val="en-GB"/>
-        </w:rPr>
-      </w:pPr>
-      <w:r>
-        <w:rPr>
-          <w:lang w:val="en-GB"/>
-        </w:rPr>
-        <w:t xml:space="preserve">  LCD_WriteData_Byte(0x22);</w:t>
-      </w:r>
-    </w:p>
-    <w:p>
-      <w:pPr>
-        <w:pStyle w:val="NoSpacing"/>
-        <w:rPr>
-          <w:lang w:val="en-GB"/>
-        </w:rPr>
-      </w:pPr>
-      <w:r>
-        <w:rPr>
-          <w:lang w:val="en-GB"/>
-        </w:rPr>
-        <w:t xml:space="preserve">  LCD_WriteData_Byte(0x1f);</w:t>
-      </w:r>
-    </w:p>
-    <w:p>
-      <w:pPr>
-        <w:pStyle w:val="NoSpacing"/>
-        <w:rPr>
-          <w:lang w:val="en-GB"/>
-        </w:rPr>
-      </w:pPr>
-      <w:r>
-        <w:rPr>
-          <w:lang w:val="en-GB"/>
-        </w:rPr>
-        <w:t xml:space="preserve">  LCD_WriteData_Byte(0x1b);</w:t>
-      </w:r>
-    </w:p>
-    <w:p>
-      <w:pPr>
-        <w:pStyle w:val="NoSpacing"/>
-        <w:rPr>
-          <w:lang w:val="en-GB"/>
-        </w:rPr>
-      </w:pPr>
-      <w:r>
-        <w:rPr>
-          <w:lang w:val="en-GB"/>
-        </w:rPr>
-        <w:t xml:space="preserve">  LCD_WriteData_Byte(0x23);</w:t>
-      </w:r>
-    </w:p>
-    <w:p>
-      <w:pPr>
-        <w:pStyle w:val="NoSpacing"/>
-        <w:rPr>
-          <w:lang w:val="en-GB"/>
-        </w:rPr>
-      </w:pPr>
-      <w:r>
-        <w:rPr>
-          <w:lang w:val="en-GB"/>
-        </w:rPr>
-        <w:t xml:space="preserve">  LCD_WriteData_Byte(0x37);</w:t>
-      </w:r>
-    </w:p>
-    <w:p>
-      <w:pPr>
-        <w:pStyle w:val="NoSpacing"/>
-        <w:rPr>
-          <w:lang w:val="en-GB"/>
-        </w:rPr>
-      </w:pPr>
-      <w:r>
-        <w:rPr>
-          <w:lang w:val="en-GB"/>
-        </w:rPr>
-        <w:t xml:space="preserve">  LCD_WriteData_Byte(0x00);</w:t>
-      </w:r>
-    </w:p>
-    <w:p>
-      <w:pPr>
-        <w:pStyle w:val="NoSpacing"/>
-        <w:rPr>
-          <w:lang w:val="en-GB"/>
-        </w:rPr>
-      </w:pPr>
-      <w:r>
-        <w:rPr>
-          <w:lang w:val="en-GB"/>
-        </w:rPr>
         <w:lastRenderedPageBreak/>
-        <w:t xml:space="preserve">  LCD_WriteData_Byte(0x07);</w:t>
-      </w:r>
-    </w:p>
-    <w:p>
-      <w:pPr>
-        <w:pStyle w:val="NoSpacing"/>
-        <w:rPr>
-          <w:lang w:val="en-GB"/>
-        </w:rPr>
-      </w:pPr>
-      <w:r>
-        <w:rPr>
-          <w:lang w:val="en-GB"/>
-        </w:rPr>
-        <w:t xml:space="preserve">  LCD_WriteData_Byte(0x02);</w:t>
-      </w:r>
-    </w:p>
-    <w:p>
-      <w:pPr>
-        <w:pStyle w:val="NoSpacing"/>
-        <w:rPr>
-          <w:lang w:val="en-GB"/>
-        </w:rPr>
-      </w:pPr>
-      <w:r>
-        <w:rPr>
-          <w:lang w:val="en-GB"/>
-        </w:rPr>
-        <w:t xml:space="preserve">  LCD_WriteData_Byte(0x10);</w:t>
-      </w:r>
-    </w:p>
-    <w:p>
-      <w:pPr>
-        <w:pStyle w:val="NoSpacing"/>
-        <w:rPr>
-          <w:lang w:val="en-GB"/>
-        </w:rPr>
-      </w:pPr>
-    </w:p>
-    <w:p>
-      <w:pPr>
-        <w:pStyle w:val="NoSpacing"/>
-        <w:rPr>
-          <w:lang w:val="en-GB"/>
-        </w:rPr>
-      </w:pPr>
-      <w:r>
-        <w:rPr>
-          <w:lang w:val="en-GB"/>
-        </w:rPr>
-        <w:t xml:space="preserve">  LCD_WriteReg(0xe1);       // GAMCTRN1 Gamma adjustment - polarity</w:t>
-      </w:r>
-    </w:p>
-    <w:p>
-      <w:pPr>
-        <w:pStyle w:val="NoSpacing"/>
-        <w:rPr>
-          <w:lang w:val="en-GB"/>
-        </w:rPr>
-      </w:pPr>
-      <w:r>
-        <w:rPr>
-          <w:lang w:val="en-GB"/>
-        </w:rPr>
-        <w:t xml:space="preserve">  LCD_WriteData_Byte(0x0f);</w:t>
-      </w:r>
-    </w:p>
-    <w:p>
-      <w:pPr>
-        <w:pStyle w:val="NoSpacing"/>
-        <w:rPr>
-          <w:lang w:val="en-GB"/>
-        </w:rPr>
-      </w:pPr>
-      <w:r>
-        <w:rPr>
-          <w:lang w:val="en-GB"/>
-        </w:rPr>
-        <w:t xml:space="preserve">  LCD_WriteData_Byte(0x1b);</w:t>
-      </w:r>
-    </w:p>
-    <w:p>
-      <w:pPr>
-        <w:pStyle w:val="NoSpacing"/>
-        <w:rPr>
-          <w:lang w:val="en-GB"/>
-        </w:rPr>
-      </w:pPr>
-      <w:r>
-        <w:rPr>
-          <w:lang w:val="en-GB"/>
-        </w:rPr>
-        <w:t xml:space="preserve">  LCD_WriteData_Byte(0x0f);</w:t>
-      </w:r>
-    </w:p>
-    <w:p>
-      <w:pPr>
-        <w:pStyle w:val="NoSpacing"/>
-        <w:rPr>
-          <w:lang w:val="en-GB"/>
-        </w:rPr>
-      </w:pPr>
-      <w:r>
-        <w:rPr>
-          <w:lang w:val="en-GB"/>
-        </w:rPr>
-        <w:t xml:space="preserve">  LCD_WriteData_Byte(0x17);</w:t>
-      </w:r>
-    </w:p>
-    <w:p>
-      <w:pPr>
-        <w:pStyle w:val="NoSpacing"/>
-        <w:rPr>
-          <w:lang w:val="en-GB"/>
-        </w:rPr>
-      </w:pPr>
-      <w:r>
-        <w:rPr>
-          <w:lang w:val="en-GB"/>
-        </w:rPr>
-        <w:t xml:space="preserve">  LCD_WriteData_Byte(0x33);</w:t>
-      </w:r>
-    </w:p>
-    <w:p>
-      <w:pPr>
-        <w:pStyle w:val="NoSpacing"/>
-        <w:rPr>
-          <w:lang w:val="en-GB"/>
-        </w:rPr>
-      </w:pPr>
-      <w:r>
-        <w:rPr>
-          <w:lang w:val="en-GB"/>
-        </w:rPr>
-        <w:t xml:space="preserve">  LCD_WriteData_Byte(0x2c);</w:t>
-      </w:r>
-    </w:p>
-    <w:p>
-      <w:pPr>
-        <w:pStyle w:val="NoSpacing"/>
-        <w:rPr>
-          <w:lang w:val="en-GB"/>
-        </w:rPr>
-      </w:pPr>
-      <w:r>
-        <w:rPr>
-          <w:lang w:val="en-GB"/>
-        </w:rPr>
-        <w:t xml:space="preserve">  LCD_WriteData_Byte(0x29);</w:t>
-      </w:r>
-    </w:p>
-    <w:p>
-      <w:pPr>
-        <w:pStyle w:val="NoSpacing"/>
-        <w:rPr>
-          <w:lang w:val="en-GB"/>
-        </w:rPr>
-      </w:pPr>
-      <w:r>
-        <w:rPr>
-          <w:lang w:val="en-GB"/>
-        </w:rPr>
-        <w:t xml:space="preserve">  LCD_WriteData_Byte(0x2e);</w:t>
-      </w:r>
-    </w:p>
-    <w:p>
-      <w:pPr>
-        <w:pStyle w:val="NoSpacing"/>
-        <w:rPr>
-          <w:lang w:val="en-GB"/>
-        </w:rPr>
-      </w:pPr>
-      <w:r>
-        <w:rPr>
-          <w:lang w:val="en-GB"/>
-        </w:rPr>
-        <w:t xml:space="preserve">  LCD_WriteData_Byte(0x30);</w:t>
-      </w:r>
-    </w:p>
-    <w:p>
-      <w:pPr>
-        <w:pStyle w:val="NoSpacing"/>
-        <w:rPr>
-          <w:lang w:val="en-GB"/>
-        </w:rPr>
-      </w:pPr>
-      <w:r>
-        <w:rPr>
-          <w:lang w:val="en-GB"/>
-        </w:rPr>
-        <w:t xml:space="preserve">  LCD_WriteData_Byte(0x30);</w:t>
-      </w:r>
-    </w:p>
-    <w:p>
-      <w:pPr>
-        <w:pStyle w:val="NoSpacing"/>
-        <w:rPr>
-          <w:lang w:val="en-GB"/>
-        </w:rPr>
-      </w:pPr>
-      <w:r>
-        <w:rPr>
-          <w:lang w:val="en-GB"/>
-        </w:rPr>
-        <w:t xml:space="preserve">  LCD_WriteData_Byte(0x39);</w:t>
-      </w:r>
-    </w:p>
-    <w:p>
-      <w:pPr>
-        <w:pStyle w:val="NoSpacing"/>
-        <w:rPr>
-          <w:lang w:val="en-GB"/>
-        </w:rPr>
-      </w:pPr>
-      <w:r>
-        <w:rPr>
-          <w:lang w:val="en-GB"/>
-        </w:rPr>
-        <w:t xml:space="preserve">  LCD_WriteData_Byte(0x3f);</w:t>
-      </w:r>
-    </w:p>
-    <w:p>
-      <w:pPr>
-        <w:pStyle w:val="NoSpacing"/>
-        <w:rPr>
-          <w:lang w:val="en-GB"/>
-        </w:rPr>
-      </w:pPr>
-      <w:r>
-        <w:rPr>
-          <w:lang w:val="en-GB"/>
-        </w:rPr>
-        <w:t xml:space="preserve">  LCD_WriteData_Byte(0x00);</w:t>
-      </w:r>
-    </w:p>
-    <w:p>
-      <w:pPr>
-        <w:pStyle w:val="NoSpacing"/>
-        <w:rPr>
-          <w:lang w:val="en-GB"/>
-        </w:rPr>
-      </w:pPr>
-      <w:r>
-        <w:rPr>
-          <w:lang w:val="en-GB"/>
-        </w:rPr>
-        <w:t xml:space="preserve">  LCD_WriteData_Byte(0x07);</w:t>
-      </w:r>
-    </w:p>
-    <w:p>
-      <w:pPr>
-        <w:pStyle w:val="NoSpacing"/>
-        <w:rPr>
-          <w:lang w:val="en-GB"/>
-        </w:rPr>
-      </w:pPr>
-      <w:r>
-        <w:rPr>
-          <w:lang w:val="en-GB"/>
-        </w:rPr>
-        <w:t xml:space="preserve">  LCD_WriteData_Byte(0x03);</w:t>
-      </w:r>
-    </w:p>
-    <w:p>
-      <w:pPr>
-        <w:pStyle w:val="NoSpacing"/>
-        <w:rPr>
-          <w:lang w:val="en-GB"/>
-        </w:rPr>
-      </w:pPr>
-      <w:r>
-        <w:rPr>
-          <w:lang w:val="en-GB"/>
-        </w:rPr>
-        <w:t xml:space="preserve">  LCD_WriteData_Byte(0x10);</w:t>
-      </w:r>
-    </w:p>
-    <w:p>
-      <w:pPr>
-        <w:pStyle w:val="NoSpacing"/>
-        <w:rPr>
-          <w:lang w:val="en-GB"/>
-        </w:rPr>
-      </w:pPr>
-    </w:p>
-    <w:p>
-      <w:pPr>
-        <w:pStyle w:val="NoSpacing"/>
-        <w:rPr>
-          <w:lang w:val="en-GB"/>
-        </w:rPr>
-      </w:pPr>
-    </w:p>
-    <w:p>
-      <w:pPr>
-        <w:pStyle w:val="NoSpacing"/>
-        <w:rPr>
-          <w:lang w:val="en-GB"/>
-        </w:rPr>
-      </w:pPr>
-      <w:r>
-        <w:rPr>
-          <w:lang w:val="en-GB"/>
-        </w:rPr>
-        <w:t>// TODO WTF are these commands??</w:t>
-      </w:r>
-    </w:p>
-    <w:p>
-      <w:pPr>
-        <w:pStyle w:val="NoSpacing"/>
-        <w:rPr>
-          <w:lang w:val="en-GB"/>
-        </w:rPr>
-      </w:pPr>
-    </w:p>
-    <w:p>
-      <w:pPr>
-        <w:pStyle w:val="NoSpacing"/>
-        <w:rPr>
-          <w:lang w:val="en-GB"/>
-        </w:rPr>
-      </w:pPr>
-      <w:r>
-        <w:rPr>
-          <w:lang w:val="en-GB"/>
-        </w:rPr>
-        <w:t xml:space="preserve">  LCD_WriteReg(0xF0); //Enable test command ???</w:t>
-      </w:r>
-    </w:p>
-    <w:p>
-      <w:pPr>
-        <w:pStyle w:val="NoSpacing"/>
-        <w:rPr>
-          <w:lang w:val="en-GB"/>
-        </w:rPr>
-      </w:pPr>
-      <w:r>
-        <w:rPr>
-          <w:lang w:val="en-GB"/>
-        </w:rPr>
-        <w:t xml:space="preserve">  LCD_WriteData_Byte(0x01);</w:t>
-      </w:r>
-    </w:p>
-    <w:p>
-      <w:pPr>
-        <w:pStyle w:val="NoSpacing"/>
-        <w:rPr>
-          <w:lang w:val="en-GB"/>
-        </w:rPr>
-      </w:pPr>
-    </w:p>
-    <w:p>
-      <w:pPr>
-        <w:pStyle w:val="NoSpacing"/>
-        <w:rPr>
-          <w:lang w:val="en-GB"/>
-        </w:rPr>
-      </w:pPr>
-      <w:r>
-        <w:rPr>
-          <w:lang w:val="en-GB"/>
-        </w:rPr>
-        <w:t xml:space="preserve">  LCD_WriteReg(0xF6); //Disable ram power save mode ???</w:t>
-      </w:r>
-    </w:p>
-    <w:p>
-      <w:pPr>
-        <w:pStyle w:val="NoSpacing"/>
-        <w:rPr>
-          <w:lang w:val="en-GB"/>
-        </w:rPr>
-      </w:pPr>
-      <w:r>
-        <w:rPr>
-          <w:lang w:val="en-GB"/>
-        </w:rPr>
-        <w:t xml:space="preserve">  LCD_WriteData_Byte(0x00);</w:t>
-      </w:r>
-    </w:p>
-    <w:p>
-      <w:pPr>
-        <w:pStyle w:val="NoSpacing"/>
-        <w:rPr>
-          <w:lang w:val="en-GB"/>
-        </w:rPr>
-      </w:pPr>
-    </w:p>
-    <w:p>
-      <w:pPr>
-        <w:pStyle w:val="NoSpacing"/>
-        <w:rPr>
-          <w:lang w:val="en-GB"/>
-        </w:rPr>
-      </w:pPr>
-      <w:r>
-        <w:rPr>
-          <w:lang w:val="en-GB"/>
-        </w:rPr>
-        <w:t xml:space="preserve">  LCD_WriteReg(0x3A); // Pixel colour mode </w:t>
-      </w:r>
-    </w:p>
-    <w:p>
-      <w:pPr>
-        <w:pStyle w:val="NoSpacing"/>
-        <w:rPr>
-          <w:lang w:val="en-GB"/>
-        </w:rPr>
-      </w:pPr>
-      <w:r>
-        <w:rPr>
-          <w:lang w:val="en-GB"/>
-        </w:rPr>
-        <w:t xml:space="preserve">  LCD_WriteData_Byte(0x05); //65k mode (RGB 565)</w:t>
-      </w:r>
-    </w:p>
-    <w:p>
-      <w:pPr>
-        <w:pStyle w:val="NoSpacing"/>
-        <w:rPr>
-          <w:lang w:val="en-GB"/>
-        </w:rPr>
-      </w:pPr>
-    </w:p>
-    <w:p>
-      <w:pPr>
-        <w:pStyle w:val="NoSpacing"/>
-        <w:rPr>
-          <w:lang w:val="en-GB"/>
-        </w:rPr>
-      </w:pPr>
-      <w:r>
-        <w:rPr>
-          <w:lang w:val="en-GB"/>
-        </w:rPr>
-        <w:t xml:space="preserve">  LCD_WriteReg(0x36); // Memory data access control</w:t>
-      </w:r>
-    </w:p>
-    <w:p>
-      <w:pPr>
-        <w:pStyle w:val="NoSpacing"/>
-        <w:rPr>
-          <w:lang w:val="en-GB"/>
-        </w:rPr>
-      </w:pPr>
-      <w:r>
-        <w:rPr>
-          <w:lang w:val="en-GB"/>
-        </w:rPr>
-        <w:t xml:space="preserve">  LCD_WriteData_Byte(0x60); MY + MX + MV + ML + RGB + MH + 0b10</w:t>
-      </w:r>
-    </w:p>
-    <w:p>
-      <w:pPr>
-        <w:pStyle w:val="NoSpacing"/>
-        <w:rPr>
-          <w:lang w:val="en-GB"/>
-        </w:rPr>
-      </w:pPr>
-      <w:r>
-        <w:rPr>
-          <w:lang w:val="en-GB"/>
-        </w:rPr>
-        <w:t xml:space="preserve">  DEV_Delay_ms(200);</w:t>
-      </w:r>
-    </w:p>
-    <w:p>
-      <w:pPr>
-        <w:pStyle w:val="NoSpacing"/>
-        <w:rPr>
-          <w:lang w:val="en-GB"/>
-        </w:rPr>
-      </w:pPr>
-    </w:p>
-    <w:p>
-      <w:pPr>
-        <w:pStyle w:val="NoSpacing"/>
-        <w:rPr>
-          <w:lang w:val="en-GB"/>
-        </w:rPr>
-      </w:pPr>
-      <w:r>
-        <w:rPr>
-          <w:lang w:val="en-GB"/>
-        </w:rPr>
-        <w:t xml:space="preserve">  LCD_WriteReg(0X11); // SLPOUT: Sleep out (off?) and booster on</w:t>
-      </w:r>
-    </w:p>
-    <w:p>
-      <w:pPr>
-        <w:pStyle w:val="NoSpacing"/>
-        <w:rPr>
-          <w:lang w:val="en-GB"/>
-        </w:rPr>
-      </w:pPr>
-      <w:r>
-        <w:rPr>
-          <w:lang w:val="en-GB"/>
-        </w:rPr>
-        <w:t xml:space="preserve">  DEV_Delay_ms(200);</w:t>
-      </w:r>
-    </w:p>
-    <w:p>
-      <w:pPr>
-        <w:pStyle w:val="NoSpacing"/>
-        <w:rPr>
-          <w:lang w:val="en-GB"/>
-        </w:rPr>
-      </w:pPr>
-      <w:r>
-        <w:rPr>
-          <w:lang w:val="en-GB"/>
-        </w:rPr>
-        <w:t xml:space="preserve">  </w:t>
-      </w:r>
-    </w:p>
-    <w:p>
-      <w:pPr>
-        <w:pStyle w:val="NoSpacing"/>
-        <w:rPr>
-          <w:lang w:val="en-GB"/>
-        </w:rPr>
-      </w:pPr>
-      <w:r>
-        <w:rPr>
-          <w:lang w:val="en-GB"/>
-        </w:rPr>
         <w:t xml:space="preserve">  LCD_WriteReg(0X29); // Command: display on (display off is 28h)</w:t>
       </w:r>
     </w:p>
@@ -2656,7 +3673,21 @@
         <w:rPr>
           <w:lang w:val="en-GB"/>
         </w:rPr>
-        <w:t xml:space="preserve">  DEV_Delay_ms(200);</w:t>
+        <w:t xml:space="preserve">  DEV_Delay_</w:t>
+      </w:r>
+      <w:proofErr w:type="gramStart"/>
+      <w:r>
+        <w:rPr>
+          <w:lang w:val="en-GB"/>
+        </w:rPr>
+        <w:t>ms(</w:t>
+      </w:r>
+      <w:proofErr w:type="gramEnd"/>
+      <w:r>
+        <w:rPr>
+          <w:lang w:val="en-GB"/>
+        </w:rPr>
+        <w:t>200);</w:t>
       </w:r>
     </w:p>
     <w:p/>
@@ -2666,7 +3697,6 @@
         <w:pStyle w:val="Heading3"/>
       </w:pPr>
       <w:r>
-        <w:lastRenderedPageBreak/>
         <w:t>N</w:t>
       </w:r>
       <w:r>
@@ -2803,7 +3833,21 @@
         <w:rPr>
           <w:lang w:val="en-GB"/>
         </w:rPr>
-        <w:t>Q: Do I want to do  SPI transfers in one go or split them up for better qeue speed?</w:t>
+        <w:t xml:space="preserve">Q: Do I want to </w:t>
+      </w:r>
+      <w:proofErr w:type="gramStart"/>
+      <w:r>
+        <w:rPr>
+          <w:lang w:val="en-GB"/>
+        </w:rPr>
+        <w:t>do  SPI</w:t>
+      </w:r>
+      <w:proofErr w:type="gramEnd"/>
+      <w:r>
+        <w:rPr>
+          <w:lang w:val="en-GB"/>
+        </w:rPr>
+        <w:t xml:space="preserve"> transfers in one go or split them up for better qeue speed?</w:t>
       </w:r>
     </w:p>
     <w:p>
@@ -2862,7 +3906,15 @@
     </w:p>
     <w:p>
       <w:r>
-        <w:t>Check if updates are happening often enough, if not: set interrupt to update display immediately with ISR_SetPending()</w:t>
+        <w:t>Check if updates are happening often enough, if not: set interrupt to update display immediately with ISR_</w:t>
+      </w:r>
+      <w:proofErr w:type="gramStart"/>
+      <w:r>
+        <w:t>SetPending(</w:t>
+      </w:r>
+      <w:proofErr w:type="gramEnd"/>
+      <w:r>
+        <w:t>)</w:t>
       </w:r>
     </w:p>
     <w:p>
@@ -3160,7 +4212,15 @@
         <w:jc w:val="both"/>
       </w:pPr>
       <w:r>
-        <w:t>Then send command to start writing in RAM and start sending display data ( this can continue indefinitely)</w:t>
+        <w:t xml:space="preserve">Then send command to start writing in RAM and start sending display data </w:t>
+      </w:r>
+      <w:proofErr w:type="gramStart"/>
+      <w:r>
+        <w:t>( this</w:t>
+      </w:r>
+      <w:proofErr w:type="gramEnd"/>
+      <w:r>
+        <w:t xml:space="preserve"> can continue indefinitely)</w:t>
       </w:r>
     </w:p>
     <w:p>
@@ -3253,7 +4313,15 @@
     <w:p/>
     <w:p>
       <w:r>
-        <w:t>Counter_WriteCounter()</w:t>
+        <w:t>Counter_</w:t>
+      </w:r>
+      <w:proofErr w:type="gramStart"/>
+      <w:r>
+        <w:t>WriteCounter(</w:t>
+      </w:r>
+      <w:proofErr w:type="gramEnd"/>
+      <w:r>
+        <w:t>)</w:t>
       </w:r>
       <w:r>
         <w:t xml:space="preserve"> to write new value, disable counter before writing then re enable</w:t>
@@ -3261,7 +4329,15 @@
     </w:p>
     <w:p>
       <w:r>
-        <w:t>Counter_ReadCounter()</w:t>
+        <w:t>Counter_</w:t>
+      </w:r>
+      <w:proofErr w:type="gramStart"/>
+      <w:r>
+        <w:t>ReadCounter(</w:t>
+      </w:r>
+      <w:proofErr w:type="gramEnd"/>
+      <w:r>
+        <w:t>)</w:t>
       </w:r>
       <w:r>
         <w:t xml:space="preserve"> returns counter (capture) value, doesn’t trigger capture event or reset counter</w:t>
@@ -3269,7 +4345,15 @@
     </w:p>
     <w:p>
       <w:r>
-        <w:t>Counter_WriteCompare()</w:t>
+        <w:t>Counter_</w:t>
+      </w:r>
+      <w:proofErr w:type="gramStart"/>
+      <w:r>
+        <w:t>WriteCompare(</w:t>
+      </w:r>
+      <w:proofErr w:type="gramEnd"/>
+      <w:r>
+        <w:t>)</w:t>
       </w:r>
       <w:r>
         <w:t xml:space="preserve"> for alarm</w:t>
@@ -3561,8 +4645,13 @@
       </w:pPr>
     </w:p>
     <w:p>
-      <w:r>
-        <w:t>if(ms_cur &gt; (millis_period/2)){</w:t>
+      <w:proofErr w:type="gramStart"/>
+      <w:r>
+        <w:t>if(</w:t>
+      </w:r>
+      <w:proofErr w:type="gramEnd"/>
+      <w:r>
+        <w:t>ms_cur &gt; (millis_period/2)){</w:t>
       </w:r>
     </w:p>
     <w:p>
@@ -3572,8 +4661,13 @@
     </w:p>
     <w:p>
       <w:r>
-        <w:t xml:space="preserve">        error = millis_period - ms_cur;</w:t>
-      </w:r>
+        <w:t xml:space="preserve">        error = millis_period - ms_</w:t>
+      </w:r>
+      <w:proofErr w:type="gramStart"/>
+      <w:r>
+        <w:t>cur;</w:t>
+      </w:r>
+      <w:proofErr w:type="gramEnd"/>
     </w:p>
     <w:p>
       <w:r>
@@ -3915,8 +5009,13 @@
       </w:r>
     </w:p>
     <w:p>
-      <w:r>
-        <w:t>7 bit address (1101000) then 1 bit for R/W (1/0)</w:t>
+      <w:proofErr w:type="gramStart"/>
+      <w:r>
+        <w:t>7 bit</w:t>
+      </w:r>
+      <w:proofErr w:type="gramEnd"/>
+      <w:r>
+        <w:t xml:space="preserve"> address (1101000) then 1 bit for R/W (1/0)</w:t>
       </w:r>
     </w:p>
     <w:p>
@@ -3932,7 +5031,15 @@
         <w:t xml:space="preserve"> | Writebit</w:t>
       </w:r>
       <w:r>
-        <w:t xml:space="preserve"> -&gt; ack bit -&gt; word address , sets pointer-&gt; data</w:t>
+        <w:t xml:space="preserve"> -&gt; ack bit -&gt; word </w:t>
+      </w:r>
+      <w:proofErr w:type="gramStart"/>
+      <w:r>
+        <w:t>address ,</w:t>
+      </w:r>
+      <w:proofErr w:type="gramEnd"/>
+      <w:r>
+        <w:t xml:space="preserve"> sets pointer-&gt; data</w:t>
       </w:r>
     </w:p>
     <w:p>
@@ -4045,6 +5152,64 @@
         </w:rPr>
         <w:t>ia python of c, lib vinden</w:t>
       </w:r>
+    </w:p>
+    <w:p>
+      <w:pPr>
+        <w:rPr>
+          <w:lang w:val="nl-NL"/>
+        </w:rPr>
+      </w:pPr>
+    </w:p>
+    <w:p>
+      <w:pPr>
+        <w:spacing w:after="160" w:line="278" w:lineRule="auto"/>
+        <w:rPr>
+          <w:lang w:val="nl-NL"/>
+        </w:rPr>
+      </w:pPr>
+      <w:r>
+        <w:rPr>
+          <w:lang w:val="nl-NL"/>
+        </w:rPr>
+        <w:br w:type="page"/>
+      </w:r>
+    </w:p>
+    <w:p>
+      <w:pPr>
+        <w:rPr>
+          <w:lang w:val="nl-NL"/>
+        </w:rPr>
+      </w:pPr>
+      <w:r>
+        <w:rPr>
+          <w:lang w:val="nl-NL"/>
+        </w:rPr>
+        <w:lastRenderedPageBreak/>
+        <w:t>Sources:</w:t>
+      </w:r>
+    </w:p>
+    <w:p>
+      <w:pPr>
+        <w:rPr>
+          <w:lang w:val="nl-NL"/>
+        </w:rPr>
+      </w:pPr>
+      <w:hyperlink r:id="rId10" w:history="1">
+        <w:r>
+          <w:rPr>
+            <w:rStyle w:val="Hyperlink"/>
+            <w:lang w:val="nl-NL"/>
+          </w:rPr>
+          <w:t>https://community.arm.com/arm-community-blogs/b/embedded-blog/posts/beyond-the-rtos-a-better-way-to-design-real-time-embedded-software</w:t>
+        </w:r>
+      </w:hyperlink>
+    </w:p>
+    <w:p>
+      <w:pPr>
+        <w:rPr>
+          <w:lang w:val="nl-NL"/>
+        </w:rPr>
+      </w:pPr>
     </w:p>
     <w:sectPr>
       <w:pgSz w:w="11906" w:h="16838"/>
@@ -4059,6 +5224,118 @@
 <file path=word/numbering.xml><?xml version="1.0" encoding="utf-8"?>
 <w:numbering xmlns:wpc="http://schemas.microsoft.com/office/word/2010/wordprocessingCanvas" xmlns:cx="http://schemas.microsoft.com/office/drawing/2014/chartex" xmlns:cx1="http://schemas.microsoft.com/office/drawing/2015/9/8/chartex" xmlns:cx2="http://schemas.microsoft.com/office/drawing/2015/10/21/chartex" xmlns:cx3="http://schemas.microsoft.com/office/drawing/2016/5/9/chartex" xmlns:cx4="http://schemas.microsoft.com/office/drawing/2016/5/10/chartex" xmlns:cx5="http://schemas.microsoft.com/office/drawing/2016/5/11/chartex" xmlns:cx6="http://schemas.microsoft.com/office/drawing/2016/5/12/chartex" xmlns:cx7="http://schemas.microsoft.com/office/drawing/2016/5/13/chartex" xmlns:cx8="http://schemas.microsoft.com/office/drawing/2016/5/14/chartex" xmlns:mc="http://schemas.openxmlformats.org/markup-compatibility/2006" xmlns:aink="http://schemas.microsoft.com/office/drawing/2016/ink" xmlns:am3d="http://schemas.microsoft.com/office/drawing/2017/model3d" xmlns:o="urn:schemas-microsoft-com:office:office" xmlns:oel="http://schemas.microsoft.com/office/2019/extlst" xmlns:r="http://schemas.openxmlformats.org/officeDocument/2006/relationships" xmlns:m="http://schemas.openxmlformats.org/officeDocument/2006/math" xmlns:v="urn:schemas-microsoft-com:vml" xmlns:wp14="http://schemas.microsoft.com/office/word/2010/wordprocessingDrawing" xmlns:wp="http://schemas.openxmlformats.org/drawingml/2006/wordprocessingDrawing" xmlns:w10="urn:schemas-microsoft-com:office:word" xmlns:w="http://schemas.openxmlformats.org/wordprocessingml/2006/main" xmlns:w14="http://schemas.microsoft.com/office/word/2010/wordml" xmlns:w15="http://schemas.microsoft.com/office/word/2012/wordml" xmlns:w16cex="http://schemas.microsoft.com/office/word/2018/wordml/cex" xmlns:w16cid="http://schemas.microsoft.com/office/word/2016/wordml/cid" xmlns:w16="http://schemas.microsoft.com/office/word/2018/wordml" xmlns:w16du="http://schemas.microsoft.com/office/word/2023/wordml/word16du" xmlns:w16sdtdh="http://schemas.microsoft.com/office/word/2020/wordml/sdtdatahash" xmlns:w16se="http://schemas.microsoft.com/office/word/2015/wordml/symex" xmlns:wpg="http://schemas.microsoft.com/office/word/2010/wordprocessingGroup" xmlns:wpi="http://schemas.microsoft.com/office/word/2010/wordprocessingInk" xmlns:wne="http://schemas.microsoft.com/office/word/2006/wordml" xmlns:wps="http://schemas.microsoft.com/office/word/2010/wordprocessingShape" mc:Ignorable="w14 w15 w16se w16cid w16 w16cex w16sdtdh w16du wp14">
   <w:abstractNum w:abstractNumId="0" w15:restartNumberingAfterBreak="0">
+    <w:nsid w:val="0AE93C97"/>
+    <w:multiLevelType w:val="hybridMultilevel"/>
+    <w:tmpl w:val="6FC68FE6"/>
+    <w:lvl w:ilvl="0" w:tplc="C6C03674">
+      <w:numFmt w:val="bullet"/>
+      <w:lvlText w:val="-"/>
+      <w:lvlJc w:val="left"/>
+      <w:pPr>
+        <w:ind w:left="720" w:hanging="360"/>
+      </w:pPr>
+      <w:rPr>
+        <w:rFonts w:ascii="Aptos" w:eastAsiaTheme="minorHAnsi" w:hAnsi="Aptos" w:cstheme="minorBidi" w:hint="default"/>
+      </w:rPr>
+    </w:lvl>
+    <w:lvl w:ilvl="1" w:tplc="04130003" w:tentative="1">
+      <w:start w:val="1"/>
+      <w:numFmt w:val="bullet"/>
+      <w:lvlText w:val="o"/>
+      <w:lvlJc w:val="left"/>
+      <w:pPr>
+        <w:ind w:left="1440" w:hanging="360"/>
+      </w:pPr>
+      <w:rPr>
+        <w:rFonts w:ascii="Courier New" w:hAnsi="Courier New" w:cs="Courier New" w:hint="default"/>
+      </w:rPr>
+    </w:lvl>
+    <w:lvl w:ilvl="2" w:tplc="04130005" w:tentative="1">
+      <w:start w:val="1"/>
+      <w:numFmt w:val="bullet"/>
+      <w:lvlText w:val=""/>
+      <w:lvlJc w:val="left"/>
+      <w:pPr>
+        <w:ind w:left="2160" w:hanging="360"/>
+      </w:pPr>
+      <w:rPr>
+        <w:rFonts w:ascii="Wingdings" w:hAnsi="Wingdings" w:hint="default"/>
+      </w:rPr>
+    </w:lvl>
+    <w:lvl w:ilvl="3" w:tplc="04130001" w:tentative="1">
+      <w:start w:val="1"/>
+      <w:numFmt w:val="bullet"/>
+      <w:lvlText w:val=""/>
+      <w:lvlJc w:val="left"/>
+      <w:pPr>
+        <w:ind w:left="2880" w:hanging="360"/>
+      </w:pPr>
+      <w:rPr>
+        <w:rFonts w:ascii="Symbol" w:hAnsi="Symbol" w:hint="default"/>
+      </w:rPr>
+    </w:lvl>
+    <w:lvl w:ilvl="4" w:tplc="04130003" w:tentative="1">
+      <w:start w:val="1"/>
+      <w:numFmt w:val="bullet"/>
+      <w:lvlText w:val="o"/>
+      <w:lvlJc w:val="left"/>
+      <w:pPr>
+        <w:ind w:left="3600" w:hanging="360"/>
+      </w:pPr>
+      <w:rPr>
+        <w:rFonts w:ascii="Courier New" w:hAnsi="Courier New" w:cs="Courier New" w:hint="default"/>
+      </w:rPr>
+    </w:lvl>
+    <w:lvl w:ilvl="5" w:tplc="04130005" w:tentative="1">
+      <w:start w:val="1"/>
+      <w:numFmt w:val="bullet"/>
+      <w:lvlText w:val=""/>
+      <w:lvlJc w:val="left"/>
+      <w:pPr>
+        <w:ind w:left="4320" w:hanging="360"/>
+      </w:pPr>
+      <w:rPr>
+        <w:rFonts w:ascii="Wingdings" w:hAnsi="Wingdings" w:hint="default"/>
+      </w:rPr>
+    </w:lvl>
+    <w:lvl w:ilvl="6" w:tplc="04130001" w:tentative="1">
+      <w:start w:val="1"/>
+      <w:numFmt w:val="bullet"/>
+      <w:lvlText w:val=""/>
+      <w:lvlJc w:val="left"/>
+      <w:pPr>
+        <w:ind w:left="5040" w:hanging="360"/>
+      </w:pPr>
+      <w:rPr>
+        <w:rFonts w:ascii="Symbol" w:hAnsi="Symbol" w:hint="default"/>
+      </w:rPr>
+    </w:lvl>
+    <w:lvl w:ilvl="7" w:tplc="04130003" w:tentative="1">
+      <w:start w:val="1"/>
+      <w:numFmt w:val="bullet"/>
+      <w:lvlText w:val="o"/>
+      <w:lvlJc w:val="left"/>
+      <w:pPr>
+        <w:ind w:left="5760" w:hanging="360"/>
+      </w:pPr>
+      <w:rPr>
+        <w:rFonts w:ascii="Courier New" w:hAnsi="Courier New" w:cs="Courier New" w:hint="default"/>
+      </w:rPr>
+    </w:lvl>
+    <w:lvl w:ilvl="8" w:tplc="04130005" w:tentative="1">
+      <w:start w:val="1"/>
+      <w:numFmt w:val="bullet"/>
+      <w:lvlText w:val=""/>
+      <w:lvlJc w:val="left"/>
+      <w:pPr>
+        <w:ind w:left="6480" w:hanging="360"/>
+      </w:pPr>
+      <w:rPr>
+        <w:rFonts w:ascii="Wingdings" w:hAnsi="Wingdings" w:hint="default"/>
+      </w:rPr>
+    </w:lvl>
+  </w:abstractNum>
+  <w:abstractNum w:abstractNumId="1" w15:restartNumberingAfterBreak="0">
     <w:nsid w:val="120A2C8D"/>
     <w:multiLevelType w:val="hybridMultilevel"/>
     <w:tmpl w:val="76EA7A14"/>
@@ -4147,7 +5424,7 @@
       </w:pPr>
     </w:lvl>
   </w:abstractNum>
-  <w:abstractNum w:abstractNumId="1" w15:restartNumberingAfterBreak="0">
+  <w:abstractNum w:abstractNumId="2" w15:restartNumberingAfterBreak="0">
     <w:nsid w:val="17BE0492"/>
     <w:multiLevelType w:val="hybridMultilevel"/>
     <w:tmpl w:val="1E74B2A8"/>
@@ -4260,7 +5537,7 @@
       </w:rPr>
     </w:lvl>
   </w:abstractNum>
-  <w:abstractNum w:abstractNumId="2" w15:restartNumberingAfterBreak="0">
+  <w:abstractNum w:abstractNumId="3" w15:restartNumberingAfterBreak="0">
     <w:nsid w:val="4C10572D"/>
     <w:multiLevelType w:val="hybridMultilevel"/>
     <w:tmpl w:val="2DA4345A"/>
@@ -4349,7 +5626,7 @@
       </w:pPr>
     </w:lvl>
   </w:abstractNum>
-  <w:abstractNum w:abstractNumId="3" w15:restartNumberingAfterBreak="0">
+  <w:abstractNum w:abstractNumId="4" w15:restartNumberingAfterBreak="0">
     <w:nsid w:val="7A183224"/>
     <w:multiLevelType w:val="hybridMultilevel"/>
     <w:tmpl w:val="244CF0A2"/>
@@ -4462,16 +5739,19 @@
     </w:lvl>
   </w:abstractNum>
   <w:num w:numId="1" w16cid:durableId="1843545271">
+    <w:abstractNumId w:val="2"/>
+  </w:num>
+  <w:num w:numId="2" w16cid:durableId="982007535">
+    <w:abstractNumId w:val="4"/>
+  </w:num>
+  <w:num w:numId="3" w16cid:durableId="249431755">
     <w:abstractNumId w:val="1"/>
   </w:num>
-  <w:num w:numId="2" w16cid:durableId="982007535">
+  <w:num w:numId="4" w16cid:durableId="1190680555">
     <w:abstractNumId w:val="3"/>
   </w:num>
-  <w:num w:numId="3" w16cid:durableId="249431755">
+  <w:num w:numId="5" w16cid:durableId="1733118102">
     <w:abstractNumId w:val="0"/>
-  </w:num>
-  <w:num w:numId="4" w16cid:durableId="1190680555">
-    <w:abstractNumId w:val="2"/>
   </w:num>
 </w:numbering>
 </file>

</xml_diff>